<commit_message>
wildcard routes and default routes and redirect routes
</commit_message>
<xml_diff>
--- a/Angular 2 Components.docx
+++ b/Angular 2 Components.docx
@@ -160,8 +160,34 @@
     </w:p>
     <w:p/>
     <w:p>
-      <w:bookmarkStart w:id="0" w:name="_GoBack"/>
-      <w:bookmarkEnd w:id="0"/>
+      <w:pPr>
+        <w:rPr>
+          <w:rFonts w:hint="default"/>
+          <w:lang w:val="en-US"/>
+        </w:rPr>
+      </w:pPr>
+      <w:r>
+        <w:rPr>
+          <w:rFonts w:hint="default"/>
+          <w:lang w:val="en-US"/>
+        </w:rPr>
+        <w:t>DI</w:t>
+      </w:r>
+    </w:p>
+    <w:p>
+      <w:pPr>
+        <w:rPr>
+          <w:rFonts w:hint="default"/>
+          <w:lang w:val="en-US"/>
+        </w:rPr>
+      </w:pPr>
+      <w:r>
+        <w:rPr>
+          <w:rFonts w:hint="default"/>
+          <w:lang w:val="en-US"/>
+        </w:rPr>
+        <w:t>1</w:t>
+      </w:r>
     </w:p>
     <w:p/>
     <w:p/>
@@ -1440,6 +1466,468 @@
         </w:rPr>
         <w:fldChar w:fldCharType="end"/>
       </w:r>
+    </w:p>
+    <w:p>
+      <w:pPr>
+        <w:rPr>
+          <w:rFonts w:hint="default"/>
+          <w:b/>
+          <w:bCs/>
+          <w:lang w:val="en-US"/>
+        </w:rPr>
+      </w:pPr>
+    </w:p>
+    <w:p>
+      <w:pPr>
+        <w:rPr>
+          <w:rFonts w:hint="default"/>
+          <w:b/>
+          <w:bCs/>
+          <w:lang w:val="en-US"/>
+        </w:rPr>
+      </w:pPr>
+    </w:p>
+    <w:p>
+      <w:pPr>
+        <w:rPr>
+          <w:rFonts w:hint="default"/>
+          <w:b/>
+          <w:bCs/>
+          <w:lang w:val="en-US"/>
+        </w:rPr>
+      </w:pPr>
+      <w:r>
+        <w:rPr>
+          <w:rFonts w:hint="default"/>
+          <w:b/>
+          <w:bCs/>
+          <w:lang w:val="en-US"/>
+        </w:rPr>
+        <w:t>NOW FOR THE PROPER WORKING OF THE ROUTES</w:t>
+      </w:r>
+    </w:p>
+    <w:p>
+      <w:pPr>
+        <w:rPr>
+          <w:rFonts w:hint="default"/>
+          <w:b/>
+          <w:bCs/>
+          <w:lang w:val="en-US"/>
+        </w:rPr>
+      </w:pPr>
+      <w:r>
+        <w:rPr>
+          <w:rFonts w:hint="default"/>
+          <w:b/>
+          <w:bCs/>
+          <w:lang w:val="en-US"/>
+        </w:rPr>
+        <w:t>Topic 1</w:t>
+      </w:r>
+    </w:p>
+    <w:p>
+      <w:pPr>
+        <w:rPr>
+          <w:rFonts w:hint="default"/>
+          <w:b/>
+          <w:bCs/>
+          <w:lang w:val="en-US"/>
+        </w:rPr>
+      </w:pPr>
+      <w:r>
+        <w:rPr>
+          <w:rFonts w:hint="default"/>
+          <w:b/>
+          <w:bCs/>
+          <w:lang w:val="en-US"/>
+        </w:rPr>
+        <w:t>We define routes in the app-routing-module.ts</w:t>
+      </w:r>
+    </w:p>
+    <w:p>
+      <w:pPr>
+        <w:rPr>
+          <w:rFonts w:hint="default"/>
+          <w:b/>
+          <w:bCs/>
+          <w:lang w:val="en-US"/>
+        </w:rPr>
+      </w:pPr>
+      <w:r>
+        <w:rPr>
+          <w:rFonts w:hint="default"/>
+          <w:b/>
+          <w:bCs/>
+          <w:lang w:val="en-US"/>
+        </w:rPr>
+        <w:t>There we use the export and make the an array of the routes which we will display on the app. And import that in the app.module.ts for the proper working.</w:t>
+      </w:r>
+    </w:p>
+    <w:p>
+      <w:pPr>
+        <w:rPr>
+          <w:rFonts w:hint="default"/>
+          <w:b/>
+          <w:bCs/>
+          <w:lang w:val="en-US"/>
+        </w:rPr>
+      </w:pPr>
+    </w:p>
+    <w:p>
+      <w:pPr>
+        <w:rPr>
+          <w:rFonts w:hint="default"/>
+          <w:b/>
+          <w:bCs/>
+          <w:lang w:val="en-US"/>
+        </w:rPr>
+      </w:pPr>
+      <w:r>
+        <w:rPr>
+          <w:rFonts w:hint="default"/>
+          <w:b/>
+          <w:bCs/>
+          <w:lang w:val="en-US"/>
+        </w:rPr>
+        <w:t>Topic 2</w:t>
+      </w:r>
+    </w:p>
+    <w:p>
+      <w:pPr>
+        <w:rPr>
+          <w:rFonts w:hint="default"/>
+          <w:b/>
+          <w:bCs/>
+          <w:lang w:val="en-US"/>
+        </w:rPr>
+      </w:pPr>
+      <w:r>
+        <w:rPr>
+          <w:rFonts w:hint="default"/>
+          <w:b/>
+          <w:bCs/>
+          <w:lang w:val="en-US"/>
+        </w:rPr>
+        <w:t>HANDLING INVALID ROUTES.</w:t>
+      </w:r>
+    </w:p>
+    <w:p>
+      <w:pPr>
+        <w:rPr>
+          <w:rFonts w:hint="default"/>
+          <w:b/>
+          <w:bCs/>
+          <w:lang w:val="en-US"/>
+        </w:rPr>
+      </w:pPr>
+      <w:r>
+        <w:rPr>
+          <w:rFonts w:hint="default"/>
+          <w:b/>
+          <w:bCs/>
+          <w:lang w:val="en-US"/>
+        </w:rPr>
+        <w:t>USING  WILDCARD ROUTES.</w:t>
+      </w:r>
+    </w:p>
+    <w:p>
+      <w:pPr>
+        <w:rPr>
+          <w:rFonts w:hint="default"/>
+          <w:b/>
+          <w:bCs/>
+          <w:lang w:val="en-US"/>
+        </w:rPr>
+      </w:pPr>
+      <w:r>
+        <w:rPr>
+          <w:rFonts w:hint="default"/>
+          <w:b/>
+          <w:bCs/>
+          <w:lang w:val="en-US"/>
+        </w:rPr>
+        <w:t>And setting the default routes.</w:t>
+      </w:r>
+    </w:p>
+    <w:p>
+      <w:pPr>
+        <w:rPr>
+          <w:rFonts w:hint="default"/>
+          <w:b/>
+          <w:bCs/>
+          <w:lang w:val="en-US"/>
+        </w:rPr>
+      </w:pPr>
+      <w:bookmarkStart w:id="0" w:name="_GoBack"/>
+      <w:bookmarkEnd w:id="0"/>
+    </w:p>
+    <w:p>
+      <w:pPr>
+        <w:rPr>
+          <w:rFonts w:hint="default"/>
+          <w:b/>
+          <w:bCs/>
+          <w:lang w:val="en-US"/>
+        </w:rPr>
+      </w:pPr>
+      <w:r>
+        <w:rPr>
+          <w:rFonts w:hint="default"/>
+          <w:b/>
+          <w:bCs/>
+          <w:lang w:val="en-US"/>
+        </w:rPr>
+        <w:t>Handling the wild card Routes</w:t>
+      </w:r>
+    </w:p>
+    <w:p>
+      <w:pPr>
+        <w:rPr>
+          <w:rFonts w:hint="default"/>
+          <w:b/>
+          <w:bCs/>
+          <w:lang w:val="en-US"/>
+        </w:rPr>
+      </w:pPr>
+      <w:r>
+        <w:rPr>
+          <w:rFonts w:hint="default"/>
+          <w:b/>
+          <w:bCs/>
+          <w:lang w:val="en-US"/>
+        </w:rPr>
+        <w:t>When we enter the routes that is not difined in that case we use this route. Here we redirect to the 404 component where we say that routes is not defined.</w:t>
+      </w:r>
+    </w:p>
+    <w:p>
+      <w:pPr>
+        <w:rPr>
+          <w:rFonts w:hint="default"/>
+          <w:b/>
+          <w:bCs/>
+          <w:lang w:val="en-US"/>
+        </w:rPr>
+      </w:pPr>
+      <w:r>
+        <w:rPr>
+          <w:rFonts w:hint="default"/>
+          <w:b/>
+          <w:bCs/>
+          <w:lang w:val="en-US"/>
+        </w:rPr>
+        <w:t>This routes has to be the very last routes in routes section</w:t>
+      </w:r>
+    </w:p>
+    <w:p>
+      <w:pPr>
+        <w:rPr>
+          <w:rFonts w:hint="default"/>
+          <w:b/>
+          <w:bCs/>
+          <w:lang w:val="en-US"/>
+        </w:rPr>
+      </w:pPr>
+      <w:r>
+        <w:rPr>
+          <w:rFonts w:hint="default"/>
+          <w:b/>
+          <w:bCs/>
+          <w:lang w:val="en-US"/>
+        </w:rPr>
+        <w:fldChar w:fldCharType="begin"/>
+      </w:r>
+      <w:r>
+        <w:rPr>
+          <w:rFonts w:hint="default"/>
+          <w:b/>
+          <w:bCs/>
+          <w:lang w:val="en-US"/>
+        </w:rPr>
+        <w:instrText xml:space="preserve"> HYPERLINK "https://prnt.sc/s2656e" </w:instrText>
+      </w:r>
+      <w:r>
+        <w:rPr>
+          <w:rFonts w:hint="default"/>
+          <w:b/>
+          <w:bCs/>
+          <w:lang w:val="en-US"/>
+        </w:rPr>
+        <w:fldChar w:fldCharType="separate"/>
+      </w:r>
+      <w:r>
+        <w:rPr>
+          <w:rStyle w:val="7"/>
+          <w:rFonts w:hint="default"/>
+          <w:b/>
+          <w:bCs/>
+          <w:lang w:val="en-US"/>
+        </w:rPr>
+        <w:t>https://prnt.sc/s2656e</w:t>
+      </w:r>
+      <w:r>
+        <w:rPr>
+          <w:rFonts w:hint="default"/>
+          <w:b/>
+          <w:bCs/>
+          <w:lang w:val="en-US"/>
+        </w:rPr>
+        <w:fldChar w:fldCharType="end"/>
+      </w:r>
+    </w:p>
+    <w:p>
+      <w:pPr>
+        <w:rPr>
+          <w:rFonts w:hint="default"/>
+          <w:b/>
+          <w:bCs/>
+          <w:lang w:val="en-US"/>
+        </w:rPr>
+      </w:pPr>
+    </w:p>
+    <w:p>
+      <w:pPr>
+        <w:rPr>
+          <w:rFonts w:hint="default"/>
+          <w:b/>
+          <w:bCs/>
+          <w:lang w:val="en-US"/>
+        </w:rPr>
+      </w:pPr>
+      <w:r>
+        <w:rPr>
+          <w:rFonts w:hint="default"/>
+          <w:b/>
+          <w:bCs/>
+          <w:lang w:val="en-US"/>
+        </w:rPr>
+        <w:fldChar w:fldCharType="begin"/>
+      </w:r>
+      <w:r>
+        <w:rPr>
+          <w:rFonts w:hint="default"/>
+          <w:b/>
+          <w:bCs/>
+          <w:lang w:val="en-US"/>
+        </w:rPr>
+        <w:instrText xml:space="preserve"> HYPERLINK "https://prnt.sc/s266ns" </w:instrText>
+      </w:r>
+      <w:r>
+        <w:rPr>
+          <w:rFonts w:hint="default"/>
+          <w:b/>
+          <w:bCs/>
+          <w:lang w:val="en-US"/>
+        </w:rPr>
+        <w:fldChar w:fldCharType="separate"/>
+      </w:r>
+      <w:r>
+        <w:rPr>
+          <w:rStyle w:val="7"/>
+          <w:rFonts w:hint="default"/>
+          <w:b/>
+          <w:bCs/>
+          <w:lang w:val="en-US"/>
+        </w:rPr>
+        <w:t>https://prnt.sc/s266ns</w:t>
+      </w:r>
+      <w:r>
+        <w:rPr>
+          <w:rFonts w:hint="default"/>
+          <w:b/>
+          <w:bCs/>
+          <w:lang w:val="en-US"/>
+        </w:rPr>
+        <w:fldChar w:fldCharType="end"/>
+      </w:r>
+    </w:p>
+    <w:p>
+      <w:pPr>
+        <w:rPr>
+          <w:rFonts w:hint="default"/>
+          <w:b/>
+          <w:bCs/>
+          <w:lang w:val="en-US"/>
+        </w:rPr>
+      </w:pPr>
+    </w:p>
+    <w:p>
+      <w:pPr>
+        <w:rPr>
+          <w:rFonts w:hint="default"/>
+          <w:b/>
+          <w:bCs/>
+          <w:lang w:val="en-US"/>
+        </w:rPr>
+      </w:pPr>
+      <w:r>
+        <w:rPr>
+          <w:rFonts w:hint="default"/>
+          <w:b/>
+          <w:bCs/>
+          <w:lang w:val="en-US"/>
+        </w:rPr>
+        <w:t>TOPIC 3</w:t>
+      </w:r>
+    </w:p>
+    <w:p>
+      <w:pPr>
+        <w:rPr>
+          <w:rFonts w:hint="default"/>
+          <w:b/>
+          <w:bCs/>
+          <w:lang w:val="en-US"/>
+        </w:rPr>
+      </w:pPr>
+    </w:p>
+    <w:p>
+      <w:pPr>
+        <w:rPr>
+          <w:rFonts w:hint="default"/>
+          <w:b/>
+          <w:bCs/>
+          <w:lang w:val="en-US"/>
+        </w:rPr>
+      </w:pPr>
+    </w:p>
+    <w:p>
+      <w:pPr>
+        <w:rPr>
+          <w:rFonts w:hint="default"/>
+          <w:b/>
+          <w:bCs/>
+          <w:lang w:val="en-US"/>
+        </w:rPr>
+      </w:pPr>
+    </w:p>
+    <w:p>
+      <w:pPr>
+        <w:rPr>
+          <w:rFonts w:hint="default"/>
+          <w:b/>
+          <w:bCs/>
+          <w:lang w:val="en-US"/>
+        </w:rPr>
+      </w:pPr>
+    </w:p>
+    <w:p>
+      <w:pPr>
+        <w:rPr>
+          <w:rFonts w:hint="default"/>
+          <w:b/>
+          <w:bCs/>
+          <w:lang w:val="en-US"/>
+        </w:rPr>
+      </w:pPr>
+    </w:p>
+    <w:p>
+      <w:pPr>
+        <w:rPr>
+          <w:rFonts w:hint="default"/>
+          <w:b/>
+          <w:bCs/>
+          <w:lang w:val="en-US"/>
+        </w:rPr>
+      </w:pPr>
     </w:p>
     <w:p>
       <w:pPr>
@@ -1488,9 +1976,10 @@
         <w:ind w:left="0" w:right="0"/>
         <w:textAlignment w:val="baseline"/>
         <w:rPr>
-          <w:rFonts w:ascii="Consolas" w:hAnsi="Consolas" w:eastAsia="Consolas" w:cs="Consolas"/>
-          <w:sz w:val="19"/>
-          <w:szCs w:val="19"/>
+          <w:rFonts w:hint="default"/>
+          <w:b/>
+          <w:bCs/>
+          <w:lang w:val="en-US"/>
         </w:rPr>
       </w:pPr>
       <w:r>
@@ -1498,79 +1987,10 @@
           <w:rFonts w:hint="default" w:ascii="Consolas" w:hAnsi="Consolas" w:eastAsia="Consolas" w:cs="Consolas"/>
           <w:sz w:val="19"/>
           <w:szCs w:val="19"/>
-          <w:bdr w:val="none" w:color="auto" w:sz="0" w:space="0"/>
           <w:vertAlign w:val="baseline"/>
         </w:rPr>
         <w:t>npm install -g typescript</w:t>
       </w:r>
-    </w:p>
-    <w:p>
-      <w:pPr>
-        <w:keepNext w:val="0"/>
-        <w:keepLines w:val="0"/>
-        <w:widowControl/>
-        <w:suppressLineNumbers w:val="0"/>
-        <w:pBdr>
-          <w:top w:val="none" w:color="auto" w:sz="0" w:space="0"/>
-          <w:left w:val="none" w:color="auto" w:sz="0" w:space="0"/>
-          <w:bottom w:val="none" w:color="auto" w:sz="0" w:space="0"/>
-          <w:right w:val="none" w:color="auto" w:sz="0" w:space="0"/>
-        </w:pBdr>
-        <w:shd w:val="clear" w:fill="FFFFFF"/>
-        <w:spacing w:before="60" w:beforeAutospacing="0" w:after="60" w:afterAutospacing="0"/>
-        <w:ind w:left="0" w:right="0" w:firstLine="0"/>
-        <w:jc w:val="left"/>
-        <w:textAlignment w:val="baseline"/>
-        <w:rPr>
-          <w:rFonts w:ascii="Arial" w:hAnsi="Arial" w:cs="Arial"/>
-          <w:i w:val="0"/>
-          <w:caps w:val="0"/>
-          <w:color w:val="242729"/>
-          <w:spacing w:val="0"/>
-          <w:sz w:val="19"/>
-          <w:szCs w:val="19"/>
-        </w:rPr>
-      </w:pPr>
-    </w:p>
-    <w:p>
-      <w:pPr>
-        <w:rPr>
-          <w:rFonts w:hint="default"/>
-          <w:b/>
-          <w:bCs/>
-          <w:lang w:val="en-US"/>
-        </w:rPr>
-      </w:pPr>
-    </w:p>
-    <w:p>
-      <w:pPr>
-        <w:rPr>
-          <w:rFonts w:hint="default"/>
-          <w:b/>
-          <w:bCs/>
-          <w:lang w:val="en-US"/>
-        </w:rPr>
-      </w:pPr>
-    </w:p>
-    <w:p>
-      <w:pPr>
-        <w:rPr>
-          <w:rFonts w:hint="default"/>
-          <w:b/>
-          <w:bCs/>
-          <w:lang w:val="en-US"/>
-        </w:rPr>
-      </w:pPr>
-    </w:p>
-    <w:p>
-      <w:pPr>
-        <w:rPr>
-          <w:rFonts w:hint="default"/>
-          <w:b/>
-          <w:bCs/>
-          <w:lang w:val="en-US"/>
-        </w:rPr>
-      </w:pPr>
     </w:p>
     <w:p>
       <w:pPr>

</xml_diff>

<commit_message>
activating the link(optional params)
</commit_message>
<xml_diff>
--- a/Angular 2 Components.docx
+++ b/Angular 2 Components.docx
@@ -1219,445 +1219,6 @@
           <w:lang w:val="en-US"/>
         </w:rPr>
       </w:pPr>
-    </w:p>
-    <w:p>
-      <w:pPr>
-        <w:rPr>
-          <w:rFonts w:hint="default"/>
-          <w:b/>
-          <w:bCs/>
-          <w:lang w:val="en-US"/>
-        </w:rPr>
-      </w:pPr>
-    </w:p>
-    <w:p>
-      <w:pPr>
-        <w:rPr>
-          <w:rFonts w:hint="default"/>
-          <w:b/>
-          <w:bCs/>
-          <w:lang w:val="en-US"/>
-        </w:rPr>
-      </w:pPr>
-      <w:r>
-        <w:rPr>
-          <w:rFonts w:hint="default"/>
-          <w:b/>
-          <w:bCs/>
-          <w:lang w:val="en-US"/>
-        </w:rPr>
-        <w:t>//</w:t>
-      </w:r>
-    </w:p>
-    <w:p>
-      <w:pPr>
-        <w:rPr>
-          <w:rFonts w:hint="default"/>
-          <w:b/>
-          <w:bCs/>
-          <w:lang w:val="en-US"/>
-        </w:rPr>
-      </w:pPr>
-      <w:r>
-        <w:rPr>
-          <w:rFonts w:hint="default"/>
-          <w:b/>
-          <w:bCs/>
-          <w:lang w:val="en-US"/>
-        </w:rPr>
-        <w:t>Ng serve --open</w:t>
-      </w:r>
-    </w:p>
-    <w:p>
-      <w:pPr>
-        <w:rPr>
-          <w:rFonts w:hint="default"/>
-          <w:b/>
-          <w:bCs/>
-          <w:lang w:val="en-US"/>
-        </w:rPr>
-      </w:pPr>
-    </w:p>
-    <w:p>
-      <w:pPr>
-        <w:rPr>
-          <w:rFonts w:hint="default"/>
-          <w:b/>
-          <w:bCs/>
-          <w:lang w:val="en-US"/>
-        </w:rPr>
-      </w:pPr>
-    </w:p>
-    <w:p>
-      <w:pPr>
-        <w:rPr>
-          <w:rFonts w:hint="default"/>
-          <w:b/>
-          <w:bCs/>
-          <w:lang w:val="en-US"/>
-        </w:rPr>
-      </w:pPr>
-      <w:r>
-        <w:rPr>
-          <w:rFonts w:hint="default"/>
-          <w:b/>
-          <w:bCs/>
-          <w:lang w:val="en-US"/>
-        </w:rPr>
-        <w:t>Handling the wild card Routes</w:t>
-      </w:r>
-    </w:p>
-    <w:p>
-      <w:pPr>
-        <w:rPr>
-          <w:rFonts w:hint="default"/>
-          <w:b/>
-          <w:bCs/>
-          <w:lang w:val="en-US"/>
-        </w:rPr>
-      </w:pPr>
-      <w:r>
-        <w:rPr>
-          <w:rFonts w:hint="default"/>
-          <w:b/>
-          <w:bCs/>
-          <w:lang w:val="en-US"/>
-        </w:rPr>
-        <w:t>When we enter the routes that is not difined in that case we use this route. Here we redirect to the 404 component where we say that routes is not defined.</w:t>
-      </w:r>
-    </w:p>
-    <w:p>
-      <w:pPr>
-        <w:rPr>
-          <w:rFonts w:hint="default"/>
-          <w:b/>
-          <w:bCs/>
-          <w:lang w:val="en-US"/>
-        </w:rPr>
-      </w:pPr>
-      <w:r>
-        <w:rPr>
-          <w:rFonts w:hint="default"/>
-          <w:b/>
-          <w:bCs/>
-          <w:lang w:val="en-US"/>
-        </w:rPr>
-        <w:t>This routes has to be the very last routes in routes section</w:t>
-      </w:r>
-    </w:p>
-    <w:p>
-      <w:pPr>
-        <w:rPr>
-          <w:rFonts w:hint="default"/>
-          <w:b/>
-          <w:bCs/>
-          <w:lang w:val="en-US"/>
-        </w:rPr>
-      </w:pPr>
-      <w:r>
-        <w:rPr>
-          <w:rFonts w:hint="default"/>
-          <w:b/>
-          <w:bCs/>
-          <w:lang w:val="en-US"/>
-        </w:rPr>
-        <w:fldChar w:fldCharType="begin"/>
-      </w:r>
-      <w:r>
-        <w:rPr>
-          <w:rFonts w:hint="default"/>
-          <w:b/>
-          <w:bCs/>
-          <w:lang w:val="en-US"/>
-        </w:rPr>
-        <w:instrText xml:space="preserve"> HYPERLINK "https://prnt.sc/s2656e" </w:instrText>
-      </w:r>
-      <w:r>
-        <w:rPr>
-          <w:rFonts w:hint="default"/>
-          <w:b/>
-          <w:bCs/>
-          <w:lang w:val="en-US"/>
-        </w:rPr>
-        <w:fldChar w:fldCharType="separate"/>
-      </w:r>
-      <w:r>
-        <w:rPr>
-          <w:rStyle w:val="7"/>
-          <w:rFonts w:hint="default"/>
-          <w:b/>
-          <w:bCs/>
-          <w:lang w:val="en-US"/>
-        </w:rPr>
-        <w:t>https://prnt.sc/s2656e</w:t>
-      </w:r>
-      <w:r>
-        <w:rPr>
-          <w:rFonts w:hint="default"/>
-          <w:b/>
-          <w:bCs/>
-          <w:lang w:val="en-US"/>
-        </w:rPr>
-        <w:fldChar w:fldCharType="end"/>
-      </w:r>
-    </w:p>
-    <w:p>
-      <w:pPr>
-        <w:rPr>
-          <w:rFonts w:hint="default"/>
-          <w:b/>
-          <w:bCs/>
-          <w:lang w:val="en-US"/>
-        </w:rPr>
-      </w:pPr>
-    </w:p>
-    <w:p>
-      <w:pPr>
-        <w:rPr>
-          <w:rFonts w:hint="default"/>
-          <w:b/>
-          <w:bCs/>
-          <w:lang w:val="en-US"/>
-        </w:rPr>
-      </w:pPr>
-      <w:r>
-        <w:rPr>
-          <w:rFonts w:hint="default"/>
-          <w:b/>
-          <w:bCs/>
-          <w:lang w:val="en-US"/>
-        </w:rPr>
-        <w:fldChar w:fldCharType="begin"/>
-      </w:r>
-      <w:r>
-        <w:rPr>
-          <w:rFonts w:hint="default"/>
-          <w:b/>
-          <w:bCs/>
-          <w:lang w:val="en-US"/>
-        </w:rPr>
-        <w:instrText xml:space="preserve"> HYPERLINK "https://prnt.sc/s266ns" </w:instrText>
-      </w:r>
-      <w:r>
-        <w:rPr>
-          <w:rFonts w:hint="default"/>
-          <w:b/>
-          <w:bCs/>
-          <w:lang w:val="en-US"/>
-        </w:rPr>
-        <w:fldChar w:fldCharType="separate"/>
-      </w:r>
-      <w:r>
-        <w:rPr>
-          <w:rStyle w:val="7"/>
-          <w:rFonts w:hint="default"/>
-          <w:b/>
-          <w:bCs/>
-          <w:lang w:val="en-US"/>
-        </w:rPr>
-        <w:t>https://prnt.sc/s266ns</w:t>
-      </w:r>
-      <w:r>
-        <w:rPr>
-          <w:rFonts w:hint="default"/>
-          <w:b/>
-          <w:bCs/>
-          <w:lang w:val="en-US"/>
-        </w:rPr>
-        <w:fldChar w:fldCharType="end"/>
-      </w:r>
-    </w:p>
-    <w:p>
-      <w:pPr>
-        <w:rPr>
-          <w:rFonts w:hint="default"/>
-          <w:b/>
-          <w:bCs/>
-          <w:lang w:val="en-US"/>
-        </w:rPr>
-      </w:pPr>
-    </w:p>
-    <w:p>
-      <w:pPr>
-        <w:rPr>
-          <w:rFonts w:hint="default"/>
-          <w:b/>
-          <w:bCs/>
-          <w:lang w:val="en-US"/>
-        </w:rPr>
-      </w:pPr>
-    </w:p>
-    <w:p>
-      <w:pPr>
-        <w:rPr>
-          <w:rFonts w:hint="default"/>
-          <w:b/>
-          <w:bCs/>
-          <w:lang w:val="en-US"/>
-        </w:rPr>
-      </w:pPr>
-      <w:r>
-        <w:rPr>
-          <w:rFonts w:hint="default"/>
-          <w:b/>
-          <w:bCs/>
-          <w:lang w:val="en-US"/>
-        </w:rPr>
-        <w:t>NOW FOR THE PROPER WORKING OF THE ROUTES</w:t>
-      </w:r>
-    </w:p>
-    <w:p>
-      <w:pPr>
-        <w:rPr>
-          <w:rFonts w:hint="default"/>
-          <w:b/>
-          <w:bCs/>
-          <w:lang w:val="en-US"/>
-        </w:rPr>
-      </w:pPr>
-      <w:r>
-        <w:rPr>
-          <w:rFonts w:hint="default"/>
-          <w:b/>
-          <w:bCs/>
-          <w:lang w:val="en-US"/>
-        </w:rPr>
-        <w:t>Topic 1</w:t>
-      </w:r>
-    </w:p>
-    <w:p>
-      <w:pPr>
-        <w:rPr>
-          <w:rFonts w:hint="default"/>
-          <w:b/>
-          <w:bCs/>
-          <w:lang w:val="en-US"/>
-        </w:rPr>
-      </w:pPr>
-      <w:r>
-        <w:rPr>
-          <w:rFonts w:hint="default"/>
-          <w:b/>
-          <w:bCs/>
-          <w:lang w:val="en-US"/>
-        </w:rPr>
-        <w:t>We define routes in the app-routing-module.ts</w:t>
-      </w:r>
-    </w:p>
-    <w:p>
-      <w:pPr>
-        <w:rPr>
-          <w:rFonts w:hint="default"/>
-          <w:b/>
-          <w:bCs/>
-          <w:lang w:val="en-US"/>
-        </w:rPr>
-      </w:pPr>
-      <w:r>
-        <w:rPr>
-          <w:rFonts w:hint="default"/>
-          <w:b/>
-          <w:bCs/>
-          <w:lang w:val="en-US"/>
-        </w:rPr>
-        <w:t>There we use the export and make the an array of the routes which we will display on the app. And import that in the app.module.ts for the proper working.</w:t>
-      </w:r>
-    </w:p>
-    <w:p>
-      <w:pPr>
-        <w:rPr>
-          <w:rFonts w:hint="default"/>
-          <w:b/>
-          <w:bCs/>
-          <w:lang w:val="en-US"/>
-        </w:rPr>
-      </w:pPr>
-    </w:p>
-    <w:p>
-      <w:pPr>
-        <w:rPr>
-          <w:rFonts w:hint="default"/>
-          <w:b/>
-          <w:bCs/>
-          <w:lang w:val="en-US"/>
-        </w:rPr>
-      </w:pPr>
-      <w:r>
-        <w:rPr>
-          <w:rFonts w:hint="default"/>
-          <w:b/>
-          <w:bCs/>
-          <w:lang w:val="en-US"/>
-        </w:rPr>
-        <w:t>Topic 2</w:t>
-      </w:r>
-    </w:p>
-    <w:p>
-      <w:pPr>
-        <w:rPr>
-          <w:rFonts w:hint="default"/>
-          <w:b/>
-          <w:bCs/>
-          <w:lang w:val="en-US"/>
-        </w:rPr>
-      </w:pPr>
-      <w:r>
-        <w:rPr>
-          <w:rFonts w:hint="default"/>
-          <w:b/>
-          <w:bCs/>
-          <w:lang w:val="en-US"/>
-        </w:rPr>
-        <w:t>HANDLING INVALID ROUTES.</w:t>
-      </w:r>
-    </w:p>
-    <w:p>
-      <w:pPr>
-        <w:rPr>
-          <w:rFonts w:hint="default"/>
-          <w:b/>
-          <w:bCs/>
-          <w:lang w:val="en-US"/>
-        </w:rPr>
-      </w:pPr>
-      <w:r>
-        <w:rPr>
-          <w:rFonts w:hint="default"/>
-          <w:b/>
-          <w:bCs/>
-          <w:lang w:val="en-US"/>
-        </w:rPr>
-        <w:t>USING  WILDCARD ROUTES.</w:t>
-      </w:r>
-    </w:p>
-    <w:p>
-      <w:pPr>
-        <w:rPr>
-          <w:rFonts w:hint="default"/>
-          <w:b/>
-          <w:bCs/>
-          <w:lang w:val="en-US"/>
-        </w:rPr>
-      </w:pPr>
-      <w:r>
-        <w:rPr>
-          <w:rFonts w:hint="default"/>
-          <w:b/>
-          <w:bCs/>
-          <w:lang w:val="en-US"/>
-        </w:rPr>
-        <w:t>And setting the default routes.</w:t>
-      </w:r>
-    </w:p>
-    <w:p>
-      <w:pPr>
-        <w:rPr>
-          <w:rFonts w:hint="default"/>
-          <w:b/>
-          <w:bCs/>
-          <w:lang w:val="en-US"/>
-        </w:rPr>
-      </w:pPr>
       <w:bookmarkStart w:id="0" w:name="_GoBack"/>
       <w:bookmarkEnd w:id="0"/>
     </w:p>
@@ -1677,6 +1238,64 @@
           <w:bCs/>
           <w:lang w:val="en-US"/>
         </w:rPr>
+        <w:t>//</w:t>
+      </w:r>
+    </w:p>
+    <w:p>
+      <w:pPr>
+        <w:rPr>
+          <w:rFonts w:hint="default"/>
+          <w:b/>
+          <w:bCs/>
+          <w:lang w:val="en-US"/>
+        </w:rPr>
+      </w:pPr>
+      <w:r>
+        <w:rPr>
+          <w:rFonts w:hint="default"/>
+          <w:b/>
+          <w:bCs/>
+          <w:lang w:val="en-US"/>
+        </w:rPr>
+        <w:t>Ng serve --open</w:t>
+      </w:r>
+    </w:p>
+    <w:p>
+      <w:pPr>
+        <w:rPr>
+          <w:rFonts w:hint="default"/>
+          <w:b/>
+          <w:bCs/>
+          <w:lang w:val="en-US"/>
+        </w:rPr>
+      </w:pPr>
+    </w:p>
+    <w:p>
+      <w:pPr>
+        <w:rPr>
+          <w:rFonts w:hint="default"/>
+          <w:b/>
+          <w:bCs/>
+          <w:lang w:val="en-US"/>
+        </w:rPr>
+      </w:pPr>
+    </w:p>
+    <w:p>
+      <w:pPr>
+        <w:rPr>
+          <w:rFonts w:hint="default"/>
+          <w:b/>
+          <w:bCs/>
+          <w:lang w:val="en-US"/>
+        </w:rPr>
+      </w:pPr>
+      <w:r>
+        <w:rPr>
+          <w:rFonts w:hint="default"/>
+          <w:b/>
+          <w:bCs/>
+          <w:lang w:val="en-US"/>
+        </w:rPr>
         <w:t>Handling the wild card Routes</w:t>
       </w:r>
     </w:p>
@@ -1859,6 +1478,377 @@
           <w:lang w:val="en-US"/>
         </w:rPr>
       </w:pPr>
+    </w:p>
+    <w:p>
+      <w:pPr>
+        <w:rPr>
+          <w:rFonts w:hint="default"/>
+          <w:b/>
+          <w:bCs/>
+          <w:lang w:val="en-US"/>
+        </w:rPr>
+      </w:pPr>
+      <w:r>
+        <w:rPr>
+          <w:rFonts w:hint="default"/>
+          <w:b/>
+          <w:bCs/>
+          <w:lang w:val="en-US"/>
+        </w:rPr>
+        <w:t>NOW FOR THE PROPER WORKING OF THE ROUTES</w:t>
+      </w:r>
+    </w:p>
+    <w:p>
+      <w:pPr>
+        <w:rPr>
+          <w:rFonts w:hint="default"/>
+          <w:b/>
+          <w:bCs/>
+          <w:lang w:val="en-US"/>
+        </w:rPr>
+      </w:pPr>
+      <w:r>
+        <w:rPr>
+          <w:rFonts w:hint="default"/>
+          <w:b/>
+          <w:bCs/>
+          <w:lang w:val="en-US"/>
+        </w:rPr>
+        <w:t>Topic 1</w:t>
+      </w:r>
+    </w:p>
+    <w:p>
+      <w:pPr>
+        <w:rPr>
+          <w:rFonts w:hint="default"/>
+          <w:b/>
+          <w:bCs/>
+          <w:lang w:val="en-US"/>
+        </w:rPr>
+      </w:pPr>
+      <w:r>
+        <w:rPr>
+          <w:rFonts w:hint="default"/>
+          <w:b/>
+          <w:bCs/>
+          <w:lang w:val="en-US"/>
+        </w:rPr>
+        <w:t>We define routes in the app-routing-module.ts</w:t>
+      </w:r>
+    </w:p>
+    <w:p>
+      <w:pPr>
+        <w:rPr>
+          <w:rFonts w:hint="default"/>
+          <w:b/>
+          <w:bCs/>
+          <w:lang w:val="en-US"/>
+        </w:rPr>
+      </w:pPr>
+      <w:r>
+        <w:rPr>
+          <w:rFonts w:hint="default"/>
+          <w:b/>
+          <w:bCs/>
+          <w:lang w:val="en-US"/>
+        </w:rPr>
+        <w:t>There we use the export and make the an array of the routes which we will display on the app. And import that in the app.module.ts for the proper working.</w:t>
+      </w:r>
+    </w:p>
+    <w:p>
+      <w:pPr>
+        <w:rPr>
+          <w:rFonts w:hint="default"/>
+          <w:b/>
+          <w:bCs/>
+          <w:lang w:val="en-US"/>
+        </w:rPr>
+      </w:pPr>
+    </w:p>
+    <w:p>
+      <w:pPr>
+        <w:rPr>
+          <w:rFonts w:hint="default"/>
+          <w:b/>
+          <w:bCs/>
+          <w:lang w:val="en-US"/>
+        </w:rPr>
+      </w:pPr>
+      <w:r>
+        <w:rPr>
+          <w:rFonts w:hint="default"/>
+          <w:b/>
+          <w:bCs/>
+          <w:lang w:val="en-US"/>
+        </w:rPr>
+        <w:t>Topic 2</w:t>
+      </w:r>
+    </w:p>
+    <w:p>
+      <w:pPr>
+        <w:rPr>
+          <w:rFonts w:hint="default"/>
+          <w:b/>
+          <w:bCs/>
+          <w:lang w:val="en-US"/>
+        </w:rPr>
+      </w:pPr>
+      <w:r>
+        <w:rPr>
+          <w:rFonts w:hint="default"/>
+          <w:b/>
+          <w:bCs/>
+          <w:lang w:val="en-US"/>
+        </w:rPr>
+        <w:t>HANDLING INVALID ROUTES.</w:t>
+      </w:r>
+    </w:p>
+    <w:p>
+      <w:pPr>
+        <w:rPr>
+          <w:rFonts w:hint="default"/>
+          <w:b/>
+          <w:bCs/>
+          <w:lang w:val="en-US"/>
+        </w:rPr>
+      </w:pPr>
+      <w:r>
+        <w:rPr>
+          <w:rFonts w:hint="default"/>
+          <w:b/>
+          <w:bCs/>
+          <w:lang w:val="en-US"/>
+        </w:rPr>
+        <w:t>USING  WILDCARD ROUTES.</w:t>
+      </w:r>
+    </w:p>
+    <w:p>
+      <w:pPr>
+        <w:rPr>
+          <w:rFonts w:hint="default"/>
+          <w:b/>
+          <w:bCs/>
+          <w:lang w:val="en-US"/>
+        </w:rPr>
+      </w:pPr>
+      <w:r>
+        <w:rPr>
+          <w:rFonts w:hint="default"/>
+          <w:b/>
+          <w:bCs/>
+          <w:lang w:val="en-US"/>
+        </w:rPr>
+        <w:t>And setting the default routes.</w:t>
+      </w:r>
+    </w:p>
+    <w:p>
+      <w:pPr>
+        <w:rPr>
+          <w:rFonts w:hint="default"/>
+          <w:b/>
+          <w:bCs/>
+          <w:lang w:val="en-US"/>
+        </w:rPr>
+      </w:pPr>
+    </w:p>
+    <w:p>
+      <w:pPr>
+        <w:rPr>
+          <w:rFonts w:hint="default"/>
+          <w:b/>
+          <w:bCs/>
+          <w:lang w:val="en-US"/>
+        </w:rPr>
+      </w:pPr>
+      <w:r>
+        <w:rPr>
+          <w:rFonts w:hint="default"/>
+          <w:b/>
+          <w:bCs/>
+          <w:lang w:val="en-US"/>
+        </w:rPr>
+        <w:t>Handling the wild card Routes</w:t>
+      </w:r>
+    </w:p>
+    <w:p>
+      <w:pPr>
+        <w:rPr>
+          <w:rFonts w:hint="default"/>
+          <w:b/>
+          <w:bCs/>
+          <w:lang w:val="en-US"/>
+        </w:rPr>
+      </w:pPr>
+      <w:r>
+        <w:rPr>
+          <w:rFonts w:hint="default"/>
+          <w:b/>
+          <w:bCs/>
+          <w:lang w:val="en-US"/>
+        </w:rPr>
+        <w:t>When we enter the routes that is not difined in that case we use this route. Here we redirect to the 404 component where we say that routes is not defined.</w:t>
+      </w:r>
+    </w:p>
+    <w:p>
+      <w:pPr>
+        <w:rPr>
+          <w:rFonts w:hint="default"/>
+          <w:b/>
+          <w:bCs/>
+          <w:lang w:val="en-US"/>
+        </w:rPr>
+      </w:pPr>
+      <w:r>
+        <w:rPr>
+          <w:rFonts w:hint="default"/>
+          <w:b/>
+          <w:bCs/>
+          <w:lang w:val="en-US"/>
+        </w:rPr>
+        <w:t>This routes has to be the very last routes in routes section</w:t>
+      </w:r>
+    </w:p>
+    <w:p>
+      <w:pPr>
+        <w:rPr>
+          <w:rFonts w:hint="default"/>
+          <w:b/>
+          <w:bCs/>
+          <w:lang w:val="en-US"/>
+        </w:rPr>
+      </w:pPr>
+      <w:r>
+        <w:rPr>
+          <w:rFonts w:hint="default"/>
+          <w:b/>
+          <w:bCs/>
+          <w:lang w:val="en-US"/>
+        </w:rPr>
+        <w:fldChar w:fldCharType="begin"/>
+      </w:r>
+      <w:r>
+        <w:rPr>
+          <w:rFonts w:hint="default"/>
+          <w:b/>
+          <w:bCs/>
+          <w:lang w:val="en-US"/>
+        </w:rPr>
+        <w:instrText xml:space="preserve"> HYPERLINK "https://prnt.sc/s2656e" </w:instrText>
+      </w:r>
+      <w:r>
+        <w:rPr>
+          <w:rFonts w:hint="default"/>
+          <w:b/>
+          <w:bCs/>
+          <w:lang w:val="en-US"/>
+        </w:rPr>
+        <w:fldChar w:fldCharType="separate"/>
+      </w:r>
+      <w:r>
+        <w:rPr>
+          <w:rStyle w:val="7"/>
+          <w:rFonts w:hint="default"/>
+          <w:b/>
+          <w:bCs/>
+          <w:lang w:val="en-US"/>
+        </w:rPr>
+        <w:t>https://prnt.sc/s2656e</w:t>
+      </w:r>
+      <w:r>
+        <w:rPr>
+          <w:rFonts w:hint="default"/>
+          <w:b/>
+          <w:bCs/>
+          <w:lang w:val="en-US"/>
+        </w:rPr>
+        <w:fldChar w:fldCharType="end"/>
+      </w:r>
+    </w:p>
+    <w:p>
+      <w:pPr>
+        <w:rPr>
+          <w:rFonts w:hint="default"/>
+          <w:b/>
+          <w:bCs/>
+          <w:lang w:val="en-US"/>
+        </w:rPr>
+      </w:pPr>
+    </w:p>
+    <w:p>
+      <w:pPr>
+        <w:rPr>
+          <w:rFonts w:hint="default"/>
+          <w:b/>
+          <w:bCs/>
+          <w:lang w:val="en-US"/>
+        </w:rPr>
+      </w:pPr>
+      <w:r>
+        <w:rPr>
+          <w:rFonts w:hint="default"/>
+          <w:b/>
+          <w:bCs/>
+          <w:lang w:val="en-US"/>
+        </w:rPr>
+        <w:fldChar w:fldCharType="begin"/>
+      </w:r>
+      <w:r>
+        <w:rPr>
+          <w:rFonts w:hint="default"/>
+          <w:b/>
+          <w:bCs/>
+          <w:lang w:val="en-US"/>
+        </w:rPr>
+        <w:instrText xml:space="preserve"> HYPERLINK "https://prnt.sc/s266ns" </w:instrText>
+      </w:r>
+      <w:r>
+        <w:rPr>
+          <w:rFonts w:hint="default"/>
+          <w:b/>
+          <w:bCs/>
+          <w:lang w:val="en-US"/>
+        </w:rPr>
+        <w:fldChar w:fldCharType="separate"/>
+      </w:r>
+      <w:r>
+        <w:rPr>
+          <w:rStyle w:val="7"/>
+          <w:rFonts w:hint="default"/>
+          <w:b/>
+          <w:bCs/>
+          <w:lang w:val="en-US"/>
+        </w:rPr>
+        <w:t>https://prnt.sc/s266ns</w:t>
+      </w:r>
+      <w:r>
+        <w:rPr>
+          <w:rFonts w:hint="default"/>
+          <w:b/>
+          <w:bCs/>
+          <w:lang w:val="en-US"/>
+        </w:rPr>
+        <w:fldChar w:fldCharType="end"/>
+      </w:r>
+    </w:p>
+    <w:p>
+      <w:pPr>
+        <w:rPr>
+          <w:rFonts w:hint="default"/>
+          <w:b/>
+          <w:bCs/>
+          <w:lang w:val="en-US"/>
+        </w:rPr>
+      </w:pPr>
+    </w:p>
+    <w:p>
+      <w:pPr>
+        <w:rPr>
+          <w:rFonts w:hint="default"/>
+          <w:b/>
+          <w:bCs/>
+          <w:lang w:val="en-US"/>
+        </w:rPr>
+      </w:pPr>
       <w:r>
         <w:rPr>
           <w:rFonts w:hint="default"/>
@@ -1868,6 +1858,566 @@
         </w:rPr>
         <w:t>TOPIC 3</w:t>
       </w:r>
+    </w:p>
+    <w:p>
+      <w:pPr>
+        <w:rPr>
+          <w:rFonts w:hint="default"/>
+          <w:b/>
+          <w:bCs/>
+          <w:lang w:val="en-US"/>
+        </w:rPr>
+      </w:pPr>
+    </w:p>
+    <w:p>
+      <w:pPr>
+        <w:rPr>
+          <w:rFonts w:hint="default"/>
+          <w:b/>
+          <w:bCs/>
+          <w:lang w:val="en-US"/>
+        </w:rPr>
+      </w:pPr>
+      <w:r>
+        <w:rPr>
+          <w:rFonts w:hint="default"/>
+          <w:b/>
+          <w:bCs/>
+          <w:lang w:val="en-US"/>
+        </w:rPr>
+        <w:t>Using the snapshot approach for reading the parameter from the url. BUt this drawback</w:t>
+      </w:r>
+    </w:p>
+    <w:p>
+      <w:pPr>
+        <w:rPr>
+          <w:rFonts w:hint="default"/>
+          <w:b/>
+          <w:bCs/>
+          <w:lang w:val="en-US"/>
+        </w:rPr>
+      </w:pPr>
+      <w:r>
+        <w:rPr>
+          <w:rFonts w:hint="default"/>
+          <w:b/>
+          <w:bCs/>
+          <w:lang w:val="en-US"/>
+        </w:rPr>
+        <w:t>Reading the parameter from the url and is displayed in the view for that we will use the ActivatedRoute service.</w:t>
+      </w:r>
+    </w:p>
+    <w:p>
+      <w:pPr>
+        <w:rPr>
+          <w:rFonts w:hint="default"/>
+          <w:b/>
+          <w:bCs/>
+          <w:lang w:val="en-US"/>
+        </w:rPr>
+      </w:pPr>
+    </w:p>
+    <w:p>
+      <w:pPr>
+        <w:rPr>
+          <w:rFonts w:hint="default"/>
+          <w:b/>
+          <w:bCs/>
+          <w:lang w:val="en-US"/>
+        </w:rPr>
+      </w:pPr>
+      <w:r>
+        <w:rPr>
+          <w:rFonts w:hint="default"/>
+          <w:b/>
+          <w:bCs/>
+          <w:lang w:val="en-US"/>
+        </w:rPr>
+        <w:t>TOPIC 4</w:t>
+      </w:r>
+    </w:p>
+    <w:p>
+      <w:pPr>
+        <w:rPr>
+          <w:rFonts w:hint="default"/>
+          <w:b/>
+          <w:bCs/>
+          <w:lang w:val="en-US"/>
+        </w:rPr>
+      </w:pPr>
+      <w:r>
+        <w:rPr>
+          <w:rFonts w:hint="default"/>
+          <w:b/>
+          <w:bCs/>
+          <w:lang w:val="en-US"/>
+        </w:rPr>
+        <w:t xml:space="preserve">Above approach has drawback for that we will use </w:t>
+      </w:r>
+    </w:p>
+    <w:p>
+      <w:pPr>
+        <w:rPr>
+          <w:rFonts w:hint="default"/>
+          <w:b/>
+          <w:bCs/>
+          <w:lang w:val="en-US"/>
+        </w:rPr>
+      </w:pPr>
+      <w:r>
+        <w:rPr>
+          <w:rFonts w:hint="default"/>
+          <w:b/>
+          <w:bCs/>
+          <w:lang w:val="en-US"/>
+        </w:rPr>
+        <w:t>When we navigate from one component to another compo and then come back to the same compo then the snapshot approach does not works. Hence the init method is not called and new is not passed there.</w:t>
+      </w:r>
+    </w:p>
+    <w:p>
+      <w:pPr>
+        <w:rPr>
+          <w:rFonts w:hint="default"/>
+          <w:b/>
+          <w:bCs/>
+          <w:lang w:val="en-US"/>
+        </w:rPr>
+      </w:pPr>
+    </w:p>
+    <w:p>
+      <w:pPr>
+        <w:pStyle w:val="2"/>
+        <w:keepNext w:val="0"/>
+        <w:keepLines w:val="0"/>
+        <w:widowControl/>
+        <w:suppressLineNumbers w:val="0"/>
+        <w:pBdr>
+          <w:top w:val="none" w:color="auto" w:sz="0" w:space="0"/>
+          <w:left w:val="none" w:color="auto" w:sz="0" w:space="0"/>
+          <w:bottom w:val="none" w:color="auto" w:sz="0" w:space="0"/>
+          <w:right w:val="none" w:color="auto" w:sz="0" w:space="0"/>
+        </w:pBdr>
+        <w:shd w:val="clear" w:fill="F9F9F9"/>
+        <w:spacing w:before="0" w:beforeAutospacing="0" w:after="0" w:afterAutospacing="0"/>
+        <w:ind w:left="0" w:right="0" w:firstLine="0"/>
+        <w:rPr>
+          <w:rFonts w:hint="default" w:ascii="Arial" w:hAnsi="Arial" w:eastAsia="Arial" w:cs="Arial"/>
+          <w:i w:val="0"/>
+          <w:caps w:val="0"/>
+          <w:spacing w:val="0"/>
+          <w:sz w:val="20"/>
+          <w:szCs w:val="20"/>
+          <w:bdr w:val="none" w:color="auto" w:sz="0" w:space="0"/>
+          <w:shd w:val="clear" w:fill="F9F9F9"/>
+        </w:rPr>
+      </w:pPr>
+      <w:r>
+        <w:rPr>
+          <w:rFonts w:hint="default" w:ascii="Arial" w:hAnsi="Arial" w:eastAsia="Arial" w:cs="Arial"/>
+          <w:i w:val="0"/>
+          <w:caps w:val="0"/>
+          <w:spacing w:val="0"/>
+          <w:sz w:val="20"/>
+          <w:szCs w:val="20"/>
+          <w:bdr w:val="none" w:color="auto" w:sz="0" w:space="0"/>
+          <w:shd w:val="clear" w:fill="F9F9F9"/>
+        </w:rPr>
+        <w:t>paramMap Observable</w:t>
+      </w:r>
+    </w:p>
+    <w:p>
+      <w:pPr>
+        <w:rPr>
+          <w:rFonts w:hint="default" w:ascii="Arial" w:hAnsi="Arial" w:eastAsia="Arial" w:cs="Arial"/>
+          <w:i w:val="0"/>
+          <w:caps w:val="0"/>
+          <w:spacing w:val="0"/>
+          <w:sz w:val="20"/>
+          <w:szCs w:val="20"/>
+          <w:bdr w:val="none" w:color="auto" w:sz="0" w:space="0"/>
+          <w:shd w:val="clear" w:fill="F9F9F9"/>
+        </w:rPr>
+      </w:pPr>
+    </w:p>
+    <w:p>
+      <w:pPr>
+        <w:rPr>
+          <w:rFonts w:hint="default" w:ascii="Arial" w:hAnsi="Arial" w:eastAsia="Arial" w:cs="Arial"/>
+          <w:b/>
+          <w:bCs/>
+          <w:i w:val="0"/>
+          <w:caps w:val="0"/>
+          <w:spacing w:val="0"/>
+          <w:sz w:val="20"/>
+          <w:szCs w:val="20"/>
+          <w:bdr w:val="none" w:color="auto" w:sz="0" w:space="0"/>
+          <w:shd w:val="clear" w:fill="F9F9F9"/>
+          <w:lang w:val="en-US"/>
+        </w:rPr>
+      </w:pPr>
+      <w:r>
+        <w:rPr>
+          <w:rFonts w:hint="default" w:ascii="Arial" w:hAnsi="Arial" w:eastAsia="Arial" w:cs="Arial"/>
+          <w:b/>
+          <w:bCs/>
+          <w:i w:val="0"/>
+          <w:caps w:val="0"/>
+          <w:spacing w:val="0"/>
+          <w:sz w:val="20"/>
+          <w:szCs w:val="20"/>
+          <w:bdr w:val="none" w:color="auto" w:sz="0" w:space="0"/>
+          <w:shd w:val="clear" w:fill="F9F9F9"/>
+          <w:lang w:val="en-US"/>
+        </w:rPr>
+        <w:t>TOPICS 5</w:t>
+      </w:r>
+    </w:p>
+    <w:p>
+      <w:pPr>
+        <w:rPr>
+          <w:rFonts w:hint="default" w:ascii="Arial" w:hAnsi="Arial" w:eastAsia="Arial" w:cs="Arial"/>
+          <w:b/>
+          <w:bCs/>
+          <w:i w:val="0"/>
+          <w:caps w:val="0"/>
+          <w:spacing w:val="0"/>
+          <w:sz w:val="20"/>
+          <w:szCs w:val="20"/>
+          <w:bdr w:val="none" w:color="auto" w:sz="0" w:space="0"/>
+          <w:shd w:val="clear" w:fill="F9F9F9"/>
+          <w:lang w:val="en-US"/>
+        </w:rPr>
+      </w:pPr>
+    </w:p>
+    <w:p>
+      <w:pPr>
+        <w:pStyle w:val="2"/>
+        <w:keepNext w:val="0"/>
+        <w:keepLines w:val="0"/>
+        <w:widowControl/>
+        <w:suppressLineNumbers w:val="0"/>
+        <w:pBdr>
+          <w:top w:val="none" w:color="auto" w:sz="0" w:space="0"/>
+          <w:left w:val="none" w:color="auto" w:sz="0" w:space="0"/>
+          <w:bottom w:val="none" w:color="auto" w:sz="0" w:space="0"/>
+          <w:right w:val="none" w:color="auto" w:sz="0" w:space="0"/>
+        </w:pBdr>
+        <w:shd w:val="clear" w:fill="F9F9F9"/>
+        <w:spacing w:before="0" w:beforeAutospacing="0" w:after="0" w:afterAutospacing="0"/>
+        <w:ind w:left="0" w:right="0" w:firstLine="0"/>
+        <w:rPr>
+          <w:rFonts w:ascii="Arial" w:hAnsi="Arial" w:eastAsia="Arial" w:cs="Arial"/>
+          <w:i w:val="0"/>
+          <w:caps w:val="0"/>
+          <w:spacing w:val="0"/>
+          <w:sz w:val="21"/>
+          <w:szCs w:val="21"/>
+        </w:rPr>
+      </w:pPr>
+      <w:r>
+        <w:rPr>
+          <w:rFonts w:hint="default" w:ascii="Arial" w:hAnsi="Arial" w:eastAsia="Arial" w:cs="Arial"/>
+          <w:i w:val="0"/>
+          <w:caps w:val="0"/>
+          <w:spacing w:val="0"/>
+          <w:sz w:val="21"/>
+          <w:szCs w:val="21"/>
+          <w:bdr w:val="none" w:color="auto" w:sz="0" w:space="0"/>
+          <w:shd w:val="clear" w:fill="F9F9F9"/>
+        </w:rPr>
+        <w:t>Angular 8 Tutorial - 27 - Optional Route Parameters</w:t>
+      </w:r>
+    </w:p>
+    <w:p>
+      <w:pPr>
+        <w:keepNext w:val="0"/>
+        <w:keepLines w:val="0"/>
+        <w:widowControl/>
+        <w:suppressLineNumbers w:val="0"/>
+        <w:pBdr>
+          <w:top w:val="none" w:color="auto" w:sz="0" w:space="0"/>
+          <w:left w:val="none" w:color="auto" w:sz="0" w:space="0"/>
+          <w:bottom w:val="none" w:color="auto" w:sz="0" w:space="0"/>
+          <w:right w:val="none" w:color="auto" w:sz="0" w:space="0"/>
+        </w:pBdr>
+        <w:shd w:val="clear" w:fill="F9F9F9"/>
+        <w:spacing w:before="0" w:beforeAutospacing="0" w:after="0" w:afterAutospacing="0"/>
+        <w:ind w:left="0" w:right="0" w:firstLine="0"/>
+        <w:jc w:val="left"/>
+        <w:rPr>
+          <w:rFonts w:hint="default" w:ascii="Arial" w:hAnsi="Arial" w:eastAsia="Arial" w:cs="Arial"/>
+          <w:i w:val="0"/>
+          <w:caps w:val="0"/>
+          <w:color w:val="000000"/>
+          <w:spacing w:val="0"/>
+          <w:sz w:val="21"/>
+          <w:szCs w:val="21"/>
+        </w:rPr>
+      </w:pPr>
+    </w:p>
+    <w:p>
+      <w:pPr>
+        <w:keepNext w:val="0"/>
+        <w:keepLines w:val="0"/>
+        <w:widowControl/>
+        <w:suppressLineNumbers w:val="0"/>
+        <w:pBdr>
+          <w:top w:val="none" w:color="auto" w:sz="0" w:space="0"/>
+          <w:left w:val="none" w:color="auto" w:sz="0" w:space="0"/>
+          <w:bottom w:val="none" w:color="auto" w:sz="0" w:space="0"/>
+          <w:right w:val="none" w:color="auto" w:sz="0" w:space="0"/>
+        </w:pBdr>
+        <w:shd w:val="clear" w:fill="F9F9F9"/>
+        <w:spacing w:before="0" w:beforeAutospacing="0" w:after="0" w:afterAutospacing="0"/>
+        <w:ind w:left="0" w:right="0" w:firstLine="0"/>
+        <w:jc w:val="left"/>
+        <w:rPr>
+          <w:rFonts w:hint="default" w:ascii="Arial" w:hAnsi="Arial" w:eastAsia="Arial" w:cs="Arial"/>
+          <w:i w:val="0"/>
+          <w:caps w:val="0"/>
+          <w:color w:val="000000"/>
+          <w:spacing w:val="0"/>
+          <w:sz w:val="21"/>
+          <w:szCs w:val="21"/>
+          <w:lang w:val="en-US"/>
+        </w:rPr>
+      </w:pPr>
+      <w:r>
+        <w:rPr>
+          <w:rFonts w:hint="default" w:ascii="Arial" w:hAnsi="Arial" w:eastAsia="Arial" w:cs="Arial"/>
+          <w:i w:val="0"/>
+          <w:caps w:val="0"/>
+          <w:color w:val="000000"/>
+          <w:spacing w:val="0"/>
+          <w:sz w:val="21"/>
+          <w:szCs w:val="21"/>
+          <w:lang w:val="en-US"/>
+        </w:rPr>
+        <w:t>In our case we are reading the id from the url and on the basis of that we are adding the classs styling for activating the routes. Here we are using the ActivatedRoutes.</w:t>
+      </w:r>
+    </w:p>
+    <w:p>
+      <w:pPr>
+        <w:keepNext w:val="0"/>
+        <w:keepLines w:val="0"/>
+        <w:widowControl/>
+        <w:suppressLineNumbers w:val="0"/>
+        <w:pBdr>
+          <w:top w:val="none" w:color="auto" w:sz="0" w:space="0"/>
+          <w:left w:val="none" w:color="auto" w:sz="0" w:space="0"/>
+          <w:bottom w:val="none" w:color="auto" w:sz="0" w:space="0"/>
+          <w:right w:val="none" w:color="auto" w:sz="0" w:space="0"/>
+        </w:pBdr>
+        <w:shd w:val="clear" w:fill="F9F9F9"/>
+        <w:spacing w:before="0" w:beforeAutospacing="0" w:after="0" w:afterAutospacing="0"/>
+        <w:ind w:left="0" w:right="0" w:firstLine="0"/>
+        <w:jc w:val="left"/>
+        <w:rPr>
+          <w:rFonts w:hint="default" w:ascii="Arial" w:hAnsi="Arial" w:eastAsia="Arial" w:cs="Arial"/>
+          <w:i w:val="0"/>
+          <w:caps w:val="0"/>
+          <w:color w:val="000000"/>
+          <w:spacing w:val="0"/>
+          <w:sz w:val="21"/>
+          <w:szCs w:val="21"/>
+          <w:lang w:val="en-US"/>
+        </w:rPr>
+      </w:pPr>
+    </w:p>
+    <w:p>
+      <w:pPr>
+        <w:keepNext w:val="0"/>
+        <w:keepLines w:val="0"/>
+        <w:widowControl/>
+        <w:suppressLineNumbers w:val="0"/>
+        <w:pBdr>
+          <w:top w:val="none" w:color="auto" w:sz="0" w:space="0"/>
+          <w:left w:val="none" w:color="auto" w:sz="0" w:space="0"/>
+          <w:bottom w:val="none" w:color="auto" w:sz="0" w:space="0"/>
+          <w:right w:val="none" w:color="auto" w:sz="0" w:space="0"/>
+        </w:pBdr>
+        <w:shd w:val="clear" w:fill="F9F9F9"/>
+        <w:spacing w:before="0" w:beforeAutospacing="0" w:after="0" w:afterAutospacing="0"/>
+        <w:ind w:left="0" w:right="0" w:firstLine="0"/>
+        <w:jc w:val="left"/>
+        <w:rPr>
+          <w:rFonts w:hint="default" w:ascii="Arial" w:hAnsi="Arial" w:eastAsia="Arial" w:cs="Arial"/>
+          <w:i w:val="0"/>
+          <w:caps w:val="0"/>
+          <w:color w:val="000000"/>
+          <w:spacing w:val="0"/>
+          <w:sz w:val="21"/>
+          <w:szCs w:val="21"/>
+          <w:lang w:val="en-US"/>
+        </w:rPr>
+      </w:pPr>
+      <w:r>
+        <w:rPr>
+          <w:rFonts w:hint="default" w:ascii="Arial" w:hAnsi="Arial" w:eastAsia="Arial" w:cs="Arial"/>
+          <w:i w:val="0"/>
+          <w:caps w:val="0"/>
+          <w:color w:val="000000"/>
+          <w:spacing w:val="0"/>
+          <w:sz w:val="21"/>
+          <w:szCs w:val="21"/>
+          <w:lang w:val="en-US"/>
+        </w:rPr>
+        <w:t xml:space="preserve">Passing the optional parameter in the url. GOING next compo and then coming back to the previous compo when we click the next button from the next compo on doing this we are getting the id of the current process and taking this id as optional id. </w:t>
+      </w:r>
+      <w:r>
+        <w:rPr>
+          <w:rFonts w:hint="default" w:ascii="Arial" w:hAnsi="Arial" w:eastAsia="Arial" w:cs="Arial"/>
+          <w:i w:val="0"/>
+          <w:color w:val="000000"/>
+          <w:spacing w:val="0"/>
+          <w:sz w:val="21"/>
+          <w:szCs w:val="21"/>
+          <w:lang w:val="en-US"/>
+        </w:rPr>
+        <w:t>W</w:t>
+      </w:r>
+      <w:r>
+        <w:rPr>
+          <w:rFonts w:hint="default" w:ascii="Arial" w:hAnsi="Arial" w:eastAsia="Arial" w:cs="Arial"/>
+          <w:i w:val="0"/>
+          <w:caps w:val="0"/>
+          <w:color w:val="000000"/>
+          <w:spacing w:val="0"/>
+          <w:sz w:val="21"/>
+          <w:szCs w:val="21"/>
+          <w:lang w:val="en-US"/>
+        </w:rPr>
+        <w:t>hen we come back to the previous comp where we add the styling or making the current link active.</w:t>
+      </w:r>
+    </w:p>
+    <w:p>
+      <w:pPr>
+        <w:keepNext w:val="0"/>
+        <w:keepLines w:val="0"/>
+        <w:widowControl/>
+        <w:suppressLineNumbers w:val="0"/>
+        <w:pBdr>
+          <w:top w:val="none" w:color="auto" w:sz="0" w:space="0"/>
+          <w:left w:val="none" w:color="auto" w:sz="0" w:space="0"/>
+          <w:bottom w:val="none" w:color="auto" w:sz="0" w:space="0"/>
+          <w:right w:val="none" w:color="auto" w:sz="0" w:space="0"/>
+        </w:pBdr>
+        <w:shd w:val="clear" w:fill="F9F9F9"/>
+        <w:spacing w:before="0" w:beforeAutospacing="0" w:after="0" w:afterAutospacing="0"/>
+        <w:ind w:left="0" w:right="0" w:firstLine="0"/>
+        <w:jc w:val="left"/>
+        <w:rPr>
+          <w:rFonts w:hint="default" w:ascii="Arial" w:hAnsi="Arial" w:eastAsia="Arial" w:cs="Arial"/>
+          <w:i w:val="0"/>
+          <w:caps w:val="0"/>
+          <w:color w:val="000000"/>
+          <w:spacing w:val="0"/>
+          <w:sz w:val="21"/>
+          <w:szCs w:val="21"/>
+          <w:lang w:val="en-US"/>
+        </w:rPr>
+      </w:pPr>
+    </w:p>
+    <w:p>
+      <w:pPr>
+        <w:keepNext w:val="0"/>
+        <w:keepLines w:val="0"/>
+        <w:widowControl/>
+        <w:suppressLineNumbers w:val="0"/>
+        <w:pBdr>
+          <w:top w:val="none" w:color="auto" w:sz="0" w:space="0"/>
+          <w:left w:val="none" w:color="auto" w:sz="0" w:space="0"/>
+          <w:bottom w:val="none" w:color="auto" w:sz="0" w:space="0"/>
+          <w:right w:val="none" w:color="auto" w:sz="0" w:space="0"/>
+        </w:pBdr>
+        <w:shd w:val="clear" w:fill="F9F9F9"/>
+        <w:spacing w:before="0" w:beforeAutospacing="0" w:after="0" w:afterAutospacing="0"/>
+        <w:ind w:left="0" w:right="0" w:firstLine="0"/>
+        <w:jc w:val="left"/>
+        <w:rPr>
+          <w:rFonts w:hint="default" w:ascii="Arial" w:hAnsi="Arial" w:eastAsia="Arial" w:cs="Arial"/>
+          <w:i w:val="0"/>
+          <w:caps w:val="0"/>
+          <w:color w:val="000000"/>
+          <w:spacing w:val="0"/>
+          <w:sz w:val="21"/>
+          <w:szCs w:val="21"/>
+          <w:lang w:val="en-US"/>
+        </w:rPr>
+      </w:pPr>
+    </w:p>
+    <w:p>
+      <w:pPr>
+        <w:keepNext w:val="0"/>
+        <w:keepLines w:val="0"/>
+        <w:widowControl/>
+        <w:suppressLineNumbers w:val="0"/>
+        <w:pBdr>
+          <w:top w:val="none" w:color="auto" w:sz="0" w:space="0"/>
+          <w:left w:val="none" w:color="auto" w:sz="0" w:space="0"/>
+          <w:bottom w:val="none" w:color="auto" w:sz="0" w:space="0"/>
+          <w:right w:val="none" w:color="auto" w:sz="0" w:space="0"/>
+        </w:pBdr>
+        <w:shd w:val="clear" w:fill="F9F9F9"/>
+        <w:spacing w:before="0" w:beforeAutospacing="0" w:after="0" w:afterAutospacing="0"/>
+        <w:ind w:left="0" w:right="0" w:firstLine="0"/>
+        <w:jc w:val="left"/>
+        <w:rPr>
+          <w:rFonts w:hint="default" w:ascii="Arial" w:hAnsi="Arial" w:eastAsia="Arial" w:cs="Arial"/>
+          <w:i w:val="0"/>
+          <w:caps w:val="0"/>
+          <w:color w:val="000000"/>
+          <w:spacing w:val="0"/>
+          <w:sz w:val="21"/>
+          <w:szCs w:val="21"/>
+          <w:lang w:val="en-US"/>
+        </w:rPr>
+      </w:pPr>
+    </w:p>
+    <w:p>
+      <w:pPr>
+        <w:keepNext w:val="0"/>
+        <w:keepLines w:val="0"/>
+        <w:widowControl/>
+        <w:suppressLineNumbers w:val="0"/>
+        <w:pBdr>
+          <w:top w:val="none" w:color="auto" w:sz="0" w:space="0"/>
+          <w:left w:val="none" w:color="auto" w:sz="0" w:space="0"/>
+          <w:bottom w:val="none" w:color="auto" w:sz="0" w:space="0"/>
+          <w:right w:val="none" w:color="auto" w:sz="0" w:space="0"/>
+        </w:pBdr>
+        <w:shd w:val="clear" w:fill="F9F9F9"/>
+        <w:spacing w:before="0" w:beforeAutospacing="0" w:after="0" w:afterAutospacing="0"/>
+        <w:ind w:left="0" w:right="0" w:firstLine="0"/>
+        <w:jc w:val="left"/>
+        <w:rPr>
+          <w:rFonts w:hint="default" w:ascii="Arial" w:hAnsi="Arial" w:eastAsia="Arial" w:cs="Arial"/>
+          <w:i w:val="0"/>
+          <w:caps w:val="0"/>
+          <w:color w:val="000000"/>
+          <w:spacing w:val="0"/>
+          <w:sz w:val="21"/>
+          <w:szCs w:val="21"/>
+          <w:lang w:val="en-US"/>
+        </w:rPr>
+      </w:pPr>
+    </w:p>
+    <w:p>
+      <w:pPr>
+        <w:rPr>
+          <w:rFonts w:hint="default" w:ascii="Arial" w:hAnsi="Arial" w:eastAsia="Arial" w:cs="Arial"/>
+          <w:b/>
+          <w:bCs/>
+          <w:i w:val="0"/>
+          <w:caps w:val="0"/>
+          <w:spacing w:val="0"/>
+          <w:sz w:val="20"/>
+          <w:szCs w:val="20"/>
+          <w:bdr w:val="none" w:color="auto" w:sz="0" w:space="0"/>
+          <w:shd w:val="clear" w:fill="F9F9F9"/>
+          <w:lang w:val="en-US"/>
+        </w:rPr>
+      </w:pPr>
     </w:p>
     <w:p>
       <w:pPr>

</xml_diff>

<commit_message>
children routing and relative routing
</commit_message>
<xml_diff>
--- a/Angular 2 Components.docx
+++ b/Angular 2 Components.docx
@@ -1219,8 +1219,54 @@
           <w:lang w:val="en-US"/>
         </w:rPr>
       </w:pPr>
-      <w:bookmarkStart w:id="0" w:name="_GoBack"/>
-      <w:bookmarkEnd w:id="0"/>
+      <w:r>
+        <w:rPr>
+          <w:rFonts w:hint="default"/>
+          <w:b/>
+          <w:bCs/>
+          <w:lang w:val="en-US"/>
+        </w:rPr>
+        <w:t>ng g c employee-list</w:t>
+      </w:r>
+    </w:p>
+    <w:p>
+      <w:pPr>
+        <w:rPr>
+          <w:rFonts w:hint="default"/>
+          <w:b/>
+          <w:bCs/>
+          <w:lang w:val="en-US"/>
+        </w:rPr>
+      </w:pPr>
+      <w:r>
+        <w:rPr>
+          <w:rFonts w:hint="default"/>
+          <w:b/>
+          <w:bCs/>
+          <w:lang w:val="en-US"/>
+        </w:rPr>
+        <w:t>ng g c test\employee-list</w:t>
+      </w:r>
+    </w:p>
+    <w:p>
+      <w:pPr>
+        <w:rPr>
+          <w:rFonts w:hint="default"/>
+          <w:b/>
+          <w:bCs/>
+          <w:lang w:val="en-US"/>
+        </w:rPr>
+      </w:pPr>
+    </w:p>
+    <w:p>
+      <w:pPr>
+        <w:rPr>
+          <w:rFonts w:hint="default"/>
+          <w:b/>
+          <w:bCs/>
+          <w:lang w:val="en-US"/>
+        </w:rPr>
+      </w:pPr>
     </w:p>
     <w:p>
       <w:pPr>
@@ -1972,6 +2018,19 @@
           <w:lang w:val="en-US"/>
         </w:rPr>
         <w:t>When we navigate from one component to another compo and then come back to the same compo then the snapshot approach does not works. Hence the init method is not called and new is not passed there.</w:t>
+      </w:r>
+      <w:r>
+        <w:rPr>
+          <w:rFonts w:hint="default" w:ascii="Arial" w:hAnsi="Arial" w:eastAsia="Arial" w:cs="Arial"/>
+          <w:i w:val="0"/>
+          <w:caps w:val="0"/>
+          <w:color w:val="000000"/>
+          <w:spacing w:val="0"/>
+          <w:sz w:val="21"/>
+          <w:szCs w:val="21"/>
+          <w:lang w:val="en-US"/>
+        </w:rPr>
+        <w:t>. Here we are using the ActivatedRoutes</w:t>
       </w:r>
     </w:p>
     <w:p>
@@ -2007,7 +2066,6 @@
           <w:spacing w:val="0"/>
           <w:sz w:val="20"/>
           <w:szCs w:val="20"/>
-          <w:bdr w:val="none" w:color="auto" w:sz="0" w:space="0"/>
           <w:shd w:val="clear" w:fill="F9F9F9"/>
         </w:rPr>
       </w:pPr>
@@ -2019,7 +2077,6 @@
           <w:spacing w:val="0"/>
           <w:sz w:val="20"/>
           <w:szCs w:val="20"/>
-          <w:bdr w:val="none" w:color="auto" w:sz="0" w:space="0"/>
           <w:shd w:val="clear" w:fill="F9F9F9"/>
         </w:rPr>
         <w:t>paramMap Observable</w:t>
@@ -2034,7 +2091,6 @@
           <w:spacing w:val="0"/>
           <w:sz w:val="20"/>
           <w:szCs w:val="20"/>
-          <w:bdr w:val="none" w:color="auto" w:sz="0" w:space="0"/>
           <w:shd w:val="clear" w:fill="F9F9F9"/>
         </w:rPr>
       </w:pPr>
@@ -2050,7 +2106,6 @@
           <w:spacing w:val="0"/>
           <w:sz w:val="20"/>
           <w:szCs w:val="20"/>
-          <w:bdr w:val="none" w:color="auto" w:sz="0" w:space="0"/>
           <w:shd w:val="clear" w:fill="F9F9F9"/>
           <w:lang w:val="en-US"/>
         </w:rPr>
@@ -2065,7 +2120,6 @@
           <w:spacing w:val="0"/>
           <w:sz w:val="20"/>
           <w:szCs w:val="20"/>
-          <w:bdr w:val="none" w:color="auto" w:sz="0" w:space="0"/>
           <w:shd w:val="clear" w:fill="F9F9F9"/>
           <w:lang w:val="en-US"/>
         </w:rPr>
@@ -2083,7 +2137,6 @@
           <w:spacing w:val="0"/>
           <w:sz w:val="20"/>
           <w:szCs w:val="20"/>
-          <w:bdr w:val="none" w:color="auto" w:sz="0" w:space="0"/>
           <w:shd w:val="clear" w:fill="F9F9F9"/>
           <w:lang w:val="en-US"/>
         </w:rPr>
@@ -2122,7 +2175,6 @@
           <w:spacing w:val="0"/>
           <w:sz w:val="21"/>
           <w:szCs w:val="21"/>
-          <w:bdr w:val="none" w:color="auto" w:sz="0" w:space="0"/>
           <w:shd w:val="clear" w:fill="F9F9F9"/>
         </w:rPr>
         <w:t>Angular 8 Tutorial - 27 - Optional Route Parameters</w:t>
@@ -2336,6 +2388,8 @@
         <w:jc w:val="left"/>
         <w:rPr>
           <w:rFonts w:hint="default" w:ascii="Arial" w:hAnsi="Arial" w:eastAsia="Arial" w:cs="Arial"/>
+          <w:b/>
+          <w:bCs/>
           <w:i w:val="0"/>
           <w:caps w:val="0"/>
           <w:color w:val="000000"/>
@@ -2345,6 +2399,60 @@
           <w:lang w:val="en-US"/>
         </w:rPr>
       </w:pPr>
+      <w:r>
+        <w:rPr>
+          <w:rFonts w:hint="default" w:ascii="Arial" w:hAnsi="Arial" w:eastAsia="Arial" w:cs="Arial"/>
+          <w:b/>
+          <w:bCs/>
+          <w:i w:val="0"/>
+          <w:caps w:val="0"/>
+          <w:color w:val="000000"/>
+          <w:spacing w:val="0"/>
+          <w:sz w:val="21"/>
+          <w:szCs w:val="21"/>
+          <w:lang w:val="en-US"/>
+        </w:rPr>
+        <w:t>TOPIC 6</w:t>
+      </w:r>
+    </w:p>
+    <w:p>
+      <w:pPr>
+        <w:pStyle w:val="2"/>
+        <w:keepNext w:val="0"/>
+        <w:keepLines w:val="0"/>
+        <w:widowControl/>
+        <w:suppressLineNumbers w:val="0"/>
+        <w:pBdr>
+          <w:top w:val="none" w:color="auto" w:sz="0" w:space="0"/>
+          <w:left w:val="none" w:color="auto" w:sz="0" w:space="0"/>
+          <w:bottom w:val="none" w:color="auto" w:sz="0" w:space="0"/>
+          <w:right w:val="none" w:color="auto" w:sz="0" w:space="0"/>
+        </w:pBdr>
+        <w:shd w:val="clear" w:fill="F9F9F9"/>
+        <w:spacing w:before="0" w:beforeAutospacing="0" w:after="0" w:afterAutospacing="0"/>
+        <w:ind w:left="0" w:right="0" w:firstLine="0"/>
+        <w:rPr>
+          <w:rFonts w:ascii="Arial" w:hAnsi="Arial" w:eastAsia="Arial" w:cs="Arial"/>
+          <w:i w:val="0"/>
+          <w:caps w:val="0"/>
+          <w:spacing w:val="0"/>
+          <w:sz w:val="22"/>
+          <w:szCs w:val="22"/>
+        </w:rPr>
+      </w:pPr>
+      <w:r>
+        <w:rPr>
+          <w:rFonts w:hint="default" w:ascii="Arial" w:hAnsi="Arial" w:eastAsia="Arial" w:cs="Arial"/>
+          <w:i w:val="0"/>
+          <w:caps w:val="0"/>
+          <w:spacing w:val="0"/>
+          <w:sz w:val="22"/>
+          <w:szCs w:val="22"/>
+          <w:bdr w:val="none" w:color="auto" w:sz="0" w:space="0"/>
+          <w:shd w:val="clear" w:fill="F9F9F9"/>
+        </w:rPr>
+        <w:t>Angular 8 Tutorial - 28 - Relative Navigation</w:t>
+      </w:r>
     </w:p>
     <w:p>
       <w:pPr>
@@ -2368,9 +2476,8 @@
           <w:caps w:val="0"/>
           <w:color w:val="000000"/>
           <w:spacing w:val="0"/>
-          <w:sz w:val="21"/>
-          <w:szCs w:val="21"/>
-          <w:lang w:val="en-US"/>
+          <w:sz w:val="15"/>
+          <w:szCs w:val="15"/>
         </w:rPr>
       </w:pPr>
     </w:p>
@@ -2392,6 +2499,8 @@
         <w:jc w:val="left"/>
         <w:rPr>
           <w:rFonts w:hint="default" w:ascii="Arial" w:hAnsi="Arial" w:eastAsia="Arial" w:cs="Arial"/>
+          <w:b/>
+          <w:bCs/>
           <w:i w:val="0"/>
           <w:caps w:val="0"/>
           <w:color w:val="000000"/>
@@ -2404,6 +2513,455 @@
     </w:p>
     <w:p>
       <w:pPr>
+        <w:keepNext w:val="0"/>
+        <w:keepLines w:val="0"/>
+        <w:widowControl/>
+        <w:suppressLineNumbers w:val="0"/>
+        <w:pBdr>
+          <w:top w:val="none" w:color="auto" w:sz="0" w:space="0"/>
+          <w:left w:val="none" w:color="auto" w:sz="0" w:space="0"/>
+          <w:bottom w:val="none" w:color="auto" w:sz="0" w:space="0"/>
+          <w:right w:val="none" w:color="auto" w:sz="0" w:space="0"/>
+        </w:pBdr>
+        <w:shd w:val="clear" w:fill="F9F9F9"/>
+        <w:spacing w:before="0" w:beforeAutospacing="0" w:after="0" w:afterAutospacing="0"/>
+        <w:ind w:left="0" w:right="0" w:firstLine="0"/>
+        <w:jc w:val="left"/>
+        <w:rPr>
+          <w:rFonts w:hint="default" w:ascii="Arial" w:hAnsi="Arial" w:eastAsia="Arial" w:cs="Arial"/>
+          <w:i w:val="0"/>
+          <w:caps w:val="0"/>
+          <w:color w:val="000000"/>
+          <w:spacing w:val="0"/>
+          <w:sz w:val="21"/>
+          <w:szCs w:val="21"/>
+          <w:lang w:val="en-US"/>
+        </w:rPr>
+      </w:pPr>
+      <w:r>
+        <w:rPr>
+          <w:rFonts w:hint="default" w:ascii="Arial" w:hAnsi="Arial" w:eastAsia="Arial" w:cs="Arial"/>
+          <w:i w:val="0"/>
+          <w:caps w:val="0"/>
+          <w:color w:val="000000"/>
+          <w:spacing w:val="0"/>
+          <w:sz w:val="21"/>
+          <w:szCs w:val="21"/>
+          <w:lang w:val="en-US"/>
+        </w:rPr>
+        <w:t>For making the routes flexible as per the requirement or considering the fututre secenerio for changing the routes.</w:t>
+      </w:r>
+    </w:p>
+    <w:p>
+      <w:pPr>
+        <w:keepNext w:val="0"/>
+        <w:keepLines w:val="0"/>
+        <w:widowControl/>
+        <w:suppressLineNumbers w:val="0"/>
+        <w:pBdr>
+          <w:top w:val="none" w:color="auto" w:sz="0" w:space="0"/>
+          <w:left w:val="none" w:color="auto" w:sz="0" w:space="0"/>
+          <w:bottom w:val="none" w:color="auto" w:sz="0" w:space="0"/>
+          <w:right w:val="none" w:color="auto" w:sz="0" w:space="0"/>
+        </w:pBdr>
+        <w:shd w:val="clear" w:fill="F9F9F9"/>
+        <w:spacing w:before="0" w:beforeAutospacing="0" w:after="0" w:afterAutospacing="0"/>
+        <w:ind w:left="0" w:right="0" w:firstLine="0"/>
+        <w:jc w:val="left"/>
+        <w:rPr>
+          <w:rFonts w:hint="default" w:ascii="Arial" w:hAnsi="Arial" w:eastAsia="Arial" w:cs="Arial"/>
+          <w:i w:val="0"/>
+          <w:caps w:val="0"/>
+          <w:color w:val="000000"/>
+          <w:spacing w:val="0"/>
+          <w:sz w:val="21"/>
+          <w:szCs w:val="21"/>
+          <w:lang w:val="en-US"/>
+        </w:rPr>
+      </w:pPr>
+    </w:p>
+    <w:p>
+      <w:pPr>
+        <w:keepNext w:val="0"/>
+        <w:keepLines w:val="0"/>
+        <w:widowControl/>
+        <w:suppressLineNumbers w:val="0"/>
+        <w:pBdr>
+          <w:top w:val="none" w:color="auto" w:sz="0" w:space="0"/>
+          <w:left w:val="none" w:color="auto" w:sz="0" w:space="0"/>
+          <w:bottom w:val="none" w:color="auto" w:sz="0" w:space="0"/>
+          <w:right w:val="none" w:color="auto" w:sz="0" w:space="0"/>
+        </w:pBdr>
+        <w:shd w:val="clear" w:fill="F9F9F9"/>
+        <w:spacing w:before="0" w:beforeAutospacing="0" w:after="0" w:afterAutospacing="0"/>
+        <w:ind w:left="0" w:right="0" w:firstLine="0"/>
+        <w:jc w:val="left"/>
+        <w:rPr>
+          <w:rFonts w:hint="default" w:ascii="Arial" w:hAnsi="Arial" w:eastAsia="Arial" w:cs="Arial"/>
+          <w:b/>
+          <w:bCs/>
+          <w:i w:val="0"/>
+          <w:caps w:val="0"/>
+          <w:color w:val="000000"/>
+          <w:spacing w:val="0"/>
+          <w:sz w:val="21"/>
+          <w:szCs w:val="21"/>
+          <w:lang w:val="en-US"/>
+        </w:rPr>
+      </w:pPr>
+      <w:r>
+        <w:rPr>
+          <w:rFonts w:hint="default" w:ascii="Arial" w:hAnsi="Arial" w:eastAsia="Arial" w:cs="Arial"/>
+          <w:b/>
+          <w:bCs/>
+          <w:i w:val="0"/>
+          <w:caps w:val="0"/>
+          <w:color w:val="000000"/>
+          <w:spacing w:val="0"/>
+          <w:sz w:val="21"/>
+          <w:szCs w:val="21"/>
+          <w:lang w:val="en-US"/>
+        </w:rPr>
+        <w:t>TOPIC 7</w:t>
+      </w:r>
+    </w:p>
+    <w:p>
+      <w:pPr>
+        <w:pStyle w:val="2"/>
+        <w:keepNext w:val="0"/>
+        <w:keepLines w:val="0"/>
+        <w:widowControl/>
+        <w:suppressLineNumbers w:val="0"/>
+        <w:pBdr>
+          <w:top w:val="none" w:color="auto" w:sz="0" w:space="0"/>
+          <w:left w:val="none" w:color="auto" w:sz="0" w:space="0"/>
+          <w:bottom w:val="none" w:color="auto" w:sz="0" w:space="0"/>
+          <w:right w:val="none" w:color="auto" w:sz="0" w:space="0"/>
+        </w:pBdr>
+        <w:shd w:val="clear" w:fill="F9F9F9"/>
+        <w:spacing w:before="0" w:beforeAutospacing="0" w:after="0" w:afterAutospacing="0"/>
+        <w:ind w:left="0" w:right="0" w:firstLine="0"/>
+        <w:rPr>
+          <w:rFonts w:ascii="Arial" w:hAnsi="Arial" w:eastAsia="Arial" w:cs="Arial"/>
+          <w:i w:val="0"/>
+          <w:caps w:val="0"/>
+          <w:spacing w:val="0"/>
+          <w:sz w:val="21"/>
+          <w:szCs w:val="21"/>
+        </w:rPr>
+      </w:pPr>
+      <w:r>
+        <w:rPr>
+          <w:rFonts w:hint="default" w:ascii="Arial" w:hAnsi="Arial" w:eastAsia="Arial" w:cs="Arial"/>
+          <w:i w:val="0"/>
+          <w:caps w:val="0"/>
+          <w:spacing w:val="0"/>
+          <w:sz w:val="21"/>
+          <w:szCs w:val="21"/>
+          <w:bdr w:val="none" w:color="auto" w:sz="0" w:space="0"/>
+          <w:shd w:val="clear" w:fill="F9F9F9"/>
+        </w:rPr>
+        <w:t>Angular 8 Tutorial - 29 - Child Routes</w:t>
+      </w:r>
+    </w:p>
+    <w:p>
+      <w:pPr>
+        <w:keepNext w:val="0"/>
+        <w:keepLines w:val="0"/>
+        <w:widowControl/>
+        <w:suppressLineNumbers w:val="0"/>
+        <w:pBdr>
+          <w:top w:val="none" w:color="auto" w:sz="0" w:space="0"/>
+          <w:left w:val="none" w:color="auto" w:sz="0" w:space="0"/>
+          <w:bottom w:val="none" w:color="auto" w:sz="0" w:space="0"/>
+          <w:right w:val="none" w:color="auto" w:sz="0" w:space="0"/>
+        </w:pBdr>
+        <w:shd w:val="clear" w:fill="F9F9F9"/>
+        <w:spacing w:before="0" w:beforeAutospacing="0" w:after="0" w:afterAutospacing="0"/>
+        <w:ind w:left="0" w:right="0" w:firstLine="0"/>
+        <w:jc w:val="left"/>
+        <w:rPr>
+          <w:rFonts w:hint="default" w:ascii="Arial" w:hAnsi="Arial" w:eastAsia="Arial" w:cs="Arial"/>
+          <w:i w:val="0"/>
+          <w:caps w:val="0"/>
+          <w:color w:val="000000"/>
+          <w:spacing w:val="0"/>
+          <w:sz w:val="15"/>
+          <w:szCs w:val="15"/>
+        </w:rPr>
+      </w:pPr>
+    </w:p>
+    <w:p>
+      <w:pPr>
+        <w:keepNext w:val="0"/>
+        <w:keepLines w:val="0"/>
+        <w:widowControl/>
+        <w:suppressLineNumbers w:val="0"/>
+        <w:pBdr>
+          <w:top w:val="none" w:color="auto" w:sz="0" w:space="0"/>
+          <w:left w:val="none" w:color="auto" w:sz="0" w:space="0"/>
+          <w:bottom w:val="none" w:color="auto" w:sz="0" w:space="0"/>
+          <w:right w:val="none" w:color="auto" w:sz="0" w:space="0"/>
+        </w:pBdr>
+        <w:shd w:val="clear" w:fill="F9F9F9"/>
+        <w:spacing w:before="0" w:beforeAutospacing="0" w:after="0" w:afterAutospacing="0"/>
+        <w:ind w:left="0" w:right="0" w:firstLine="0"/>
+        <w:jc w:val="left"/>
+        <w:rPr>
+          <w:rFonts w:hint="default" w:ascii="Arial" w:hAnsi="Arial" w:eastAsia="Arial" w:cs="Arial"/>
+          <w:b/>
+          <w:bCs/>
+          <w:i w:val="0"/>
+          <w:caps w:val="0"/>
+          <w:color w:val="000000"/>
+          <w:spacing w:val="0"/>
+          <w:sz w:val="21"/>
+          <w:szCs w:val="21"/>
+          <w:lang w:val="en-US"/>
+        </w:rPr>
+      </w:pPr>
+    </w:p>
+    <w:p>
+      <w:pPr>
+        <w:keepNext w:val="0"/>
+        <w:keepLines w:val="0"/>
+        <w:widowControl/>
+        <w:suppressLineNumbers w:val="0"/>
+        <w:pBdr>
+          <w:top w:val="none" w:color="auto" w:sz="0" w:space="0"/>
+          <w:left w:val="none" w:color="auto" w:sz="0" w:space="0"/>
+          <w:bottom w:val="none" w:color="auto" w:sz="0" w:space="0"/>
+          <w:right w:val="none" w:color="auto" w:sz="0" w:space="0"/>
+        </w:pBdr>
+        <w:shd w:val="clear" w:fill="F9F9F9"/>
+        <w:spacing w:before="0" w:beforeAutospacing="0" w:after="0" w:afterAutospacing="0"/>
+        <w:ind w:left="0" w:right="0" w:firstLine="0"/>
+        <w:jc w:val="left"/>
+        <w:rPr>
+          <w:rFonts w:hint="default" w:ascii="Arial" w:hAnsi="Arial" w:eastAsia="Arial" w:cs="Arial"/>
+          <w:i w:val="0"/>
+          <w:caps w:val="0"/>
+          <w:color w:val="000000"/>
+          <w:spacing w:val="0"/>
+          <w:sz w:val="21"/>
+          <w:szCs w:val="21"/>
+          <w:lang w:val="en-US"/>
+        </w:rPr>
+      </w:pPr>
+      <w:r>
+        <w:rPr>
+          <w:rFonts w:hint="default" w:ascii="Arial" w:hAnsi="Arial" w:eastAsia="Arial" w:cs="Arial"/>
+          <w:i w:val="0"/>
+          <w:caps w:val="0"/>
+          <w:color w:val="000000"/>
+          <w:spacing w:val="0"/>
+          <w:sz w:val="21"/>
+          <w:szCs w:val="21"/>
+          <w:lang w:val="en-US"/>
+        </w:rPr>
+        <w:t>ng g c -it -is</w:t>
+      </w:r>
+    </w:p>
+    <w:p>
+      <w:pPr>
+        <w:keepNext w:val="0"/>
+        <w:keepLines w:val="0"/>
+        <w:widowControl/>
+        <w:suppressLineNumbers w:val="0"/>
+        <w:pBdr>
+          <w:top w:val="none" w:color="auto" w:sz="0" w:space="0"/>
+          <w:left w:val="none" w:color="auto" w:sz="0" w:space="0"/>
+          <w:bottom w:val="none" w:color="auto" w:sz="0" w:space="0"/>
+          <w:right w:val="none" w:color="auto" w:sz="0" w:space="0"/>
+        </w:pBdr>
+        <w:shd w:val="clear" w:fill="F9F9F9"/>
+        <w:spacing w:before="0" w:beforeAutospacing="0" w:after="0" w:afterAutospacing="0"/>
+        <w:ind w:left="0" w:right="0" w:firstLine="0"/>
+        <w:jc w:val="left"/>
+        <w:rPr>
+          <w:rFonts w:hint="default" w:ascii="Arial" w:hAnsi="Arial" w:eastAsia="Arial" w:cs="Arial"/>
+          <w:i w:val="0"/>
+          <w:caps w:val="0"/>
+          <w:color w:val="000000"/>
+          <w:spacing w:val="0"/>
+          <w:sz w:val="21"/>
+          <w:szCs w:val="21"/>
+          <w:lang w:val="en-US"/>
+        </w:rPr>
+      </w:pPr>
+    </w:p>
+    <w:p>
+      <w:pPr>
+        <w:keepNext w:val="0"/>
+        <w:keepLines w:val="0"/>
+        <w:widowControl/>
+        <w:suppressLineNumbers w:val="0"/>
+        <w:pBdr>
+          <w:top w:val="none" w:color="auto" w:sz="0" w:space="0"/>
+          <w:left w:val="none" w:color="auto" w:sz="0" w:space="0"/>
+          <w:bottom w:val="none" w:color="auto" w:sz="0" w:space="0"/>
+          <w:right w:val="none" w:color="auto" w:sz="0" w:space="0"/>
+        </w:pBdr>
+        <w:shd w:val="clear" w:fill="F9F9F9"/>
+        <w:spacing w:before="0" w:beforeAutospacing="0" w:after="0" w:afterAutospacing="0"/>
+        <w:ind w:left="0" w:right="0" w:firstLine="0"/>
+        <w:jc w:val="left"/>
+        <w:rPr>
+          <w:rFonts w:hint="default" w:ascii="Arial" w:hAnsi="Arial" w:eastAsia="Arial" w:cs="Arial"/>
+          <w:i w:val="0"/>
+          <w:caps w:val="0"/>
+          <w:color w:val="000000"/>
+          <w:spacing w:val="0"/>
+          <w:sz w:val="21"/>
+          <w:szCs w:val="21"/>
+          <w:lang w:val="en-US"/>
+        </w:rPr>
+      </w:pPr>
+    </w:p>
+    <w:p>
+      <w:pPr>
+        <w:keepNext w:val="0"/>
+        <w:keepLines w:val="0"/>
+        <w:widowControl/>
+        <w:suppressLineNumbers w:val="0"/>
+        <w:pBdr>
+          <w:top w:val="none" w:color="auto" w:sz="0" w:space="0"/>
+          <w:left w:val="none" w:color="auto" w:sz="0" w:space="0"/>
+          <w:bottom w:val="none" w:color="auto" w:sz="0" w:space="0"/>
+          <w:right w:val="none" w:color="auto" w:sz="0" w:space="0"/>
+        </w:pBdr>
+        <w:shd w:val="clear" w:fill="F9F9F9"/>
+        <w:spacing w:before="0" w:beforeAutospacing="0" w:after="0" w:afterAutospacing="0"/>
+        <w:ind w:left="0" w:right="0" w:firstLine="0"/>
+        <w:jc w:val="left"/>
+        <w:rPr>
+          <w:rFonts w:hint="default" w:ascii="Arial" w:hAnsi="Arial" w:eastAsia="Arial" w:cs="Arial"/>
+          <w:i w:val="0"/>
+          <w:caps w:val="0"/>
+          <w:color w:val="000000"/>
+          <w:spacing w:val="0"/>
+          <w:sz w:val="21"/>
+          <w:szCs w:val="21"/>
+          <w:lang w:val="en-US"/>
+        </w:rPr>
+      </w:pPr>
+      <w:bookmarkStart w:id="0" w:name="_GoBack"/>
+      <w:bookmarkEnd w:id="0"/>
+    </w:p>
+    <w:p>
+      <w:pPr>
+        <w:keepNext w:val="0"/>
+        <w:keepLines w:val="0"/>
+        <w:widowControl/>
+        <w:suppressLineNumbers w:val="0"/>
+        <w:pBdr>
+          <w:top w:val="none" w:color="auto" w:sz="0" w:space="0"/>
+          <w:left w:val="none" w:color="auto" w:sz="0" w:space="0"/>
+          <w:bottom w:val="none" w:color="auto" w:sz="0" w:space="0"/>
+          <w:right w:val="none" w:color="auto" w:sz="0" w:space="0"/>
+        </w:pBdr>
+        <w:shd w:val="clear" w:fill="F9F9F9"/>
+        <w:spacing w:before="0" w:beforeAutospacing="0" w:after="0" w:afterAutospacing="0"/>
+        <w:ind w:left="0" w:right="0" w:firstLine="0"/>
+        <w:jc w:val="left"/>
+        <w:rPr>
+          <w:rFonts w:hint="default" w:ascii="Arial" w:hAnsi="Arial" w:eastAsia="Arial" w:cs="Arial"/>
+          <w:i w:val="0"/>
+          <w:caps w:val="0"/>
+          <w:color w:val="000000"/>
+          <w:spacing w:val="0"/>
+          <w:sz w:val="21"/>
+          <w:szCs w:val="21"/>
+          <w:lang w:val="en-US"/>
+        </w:rPr>
+      </w:pPr>
+    </w:p>
+    <w:p>
+      <w:pPr>
+        <w:keepNext w:val="0"/>
+        <w:keepLines w:val="0"/>
+        <w:widowControl/>
+        <w:suppressLineNumbers w:val="0"/>
+        <w:pBdr>
+          <w:top w:val="none" w:color="auto" w:sz="0" w:space="0"/>
+          <w:left w:val="none" w:color="auto" w:sz="0" w:space="0"/>
+          <w:bottom w:val="none" w:color="auto" w:sz="0" w:space="0"/>
+          <w:right w:val="none" w:color="auto" w:sz="0" w:space="0"/>
+        </w:pBdr>
+        <w:shd w:val="clear" w:fill="F9F9F9"/>
+        <w:spacing w:before="0" w:beforeAutospacing="0" w:after="0" w:afterAutospacing="0"/>
+        <w:ind w:left="0" w:right="0" w:firstLine="0"/>
+        <w:jc w:val="left"/>
+        <w:rPr>
+          <w:rFonts w:hint="default" w:ascii="Arial" w:hAnsi="Arial" w:eastAsia="Arial" w:cs="Arial"/>
+          <w:i w:val="0"/>
+          <w:caps w:val="0"/>
+          <w:color w:val="000000"/>
+          <w:spacing w:val="0"/>
+          <w:sz w:val="21"/>
+          <w:szCs w:val="21"/>
+          <w:lang w:val="en-US"/>
+        </w:rPr>
+      </w:pPr>
+    </w:p>
+    <w:p>
+      <w:pPr>
+        <w:keepNext w:val="0"/>
+        <w:keepLines w:val="0"/>
+        <w:widowControl/>
+        <w:suppressLineNumbers w:val="0"/>
+        <w:pBdr>
+          <w:top w:val="none" w:color="auto" w:sz="0" w:space="0"/>
+          <w:left w:val="none" w:color="auto" w:sz="0" w:space="0"/>
+          <w:bottom w:val="none" w:color="auto" w:sz="0" w:space="0"/>
+          <w:right w:val="none" w:color="auto" w:sz="0" w:space="0"/>
+        </w:pBdr>
+        <w:shd w:val="clear" w:fill="F9F9F9"/>
+        <w:spacing w:before="0" w:beforeAutospacing="0" w:after="0" w:afterAutospacing="0"/>
+        <w:ind w:left="0" w:right="0" w:firstLine="0"/>
+        <w:jc w:val="left"/>
+        <w:rPr>
+          <w:rFonts w:hint="default" w:ascii="Arial" w:hAnsi="Arial" w:eastAsia="Arial" w:cs="Arial"/>
+          <w:i w:val="0"/>
+          <w:caps w:val="0"/>
+          <w:color w:val="000000"/>
+          <w:spacing w:val="0"/>
+          <w:sz w:val="21"/>
+          <w:szCs w:val="21"/>
+          <w:lang w:val="en-US"/>
+        </w:rPr>
+      </w:pPr>
+    </w:p>
+    <w:p>
+      <w:pPr>
+        <w:keepNext w:val="0"/>
+        <w:keepLines w:val="0"/>
+        <w:widowControl/>
+        <w:suppressLineNumbers w:val="0"/>
+        <w:pBdr>
+          <w:top w:val="none" w:color="auto" w:sz="0" w:space="0"/>
+          <w:left w:val="none" w:color="auto" w:sz="0" w:space="0"/>
+          <w:bottom w:val="none" w:color="auto" w:sz="0" w:space="0"/>
+          <w:right w:val="none" w:color="auto" w:sz="0" w:space="0"/>
+        </w:pBdr>
+        <w:shd w:val="clear" w:fill="F9F9F9"/>
+        <w:spacing w:before="0" w:beforeAutospacing="0" w:after="0" w:afterAutospacing="0"/>
+        <w:ind w:left="0" w:right="0" w:firstLine="0"/>
+        <w:jc w:val="left"/>
+        <w:rPr>
+          <w:rFonts w:hint="default" w:ascii="Arial" w:hAnsi="Arial" w:eastAsia="Arial" w:cs="Arial"/>
+          <w:i w:val="0"/>
+          <w:caps w:val="0"/>
+          <w:color w:val="000000"/>
+          <w:spacing w:val="0"/>
+          <w:sz w:val="21"/>
+          <w:szCs w:val="21"/>
+          <w:lang w:val="en-US"/>
+        </w:rPr>
+      </w:pPr>
+    </w:p>
+    <w:p>
+      <w:pPr>
         <w:rPr>
           <w:rFonts w:hint="default" w:ascii="Arial" w:hAnsi="Arial" w:eastAsia="Arial" w:cs="Arial"/>
           <w:b/>
@@ -2413,7 +2971,6 @@
           <w:spacing w:val="0"/>
           <w:sz w:val="20"/>
           <w:szCs w:val="20"/>
-          <w:bdr w:val="none" w:color="auto" w:sz="0" w:space="0"/>
           <w:shd w:val="clear" w:fill="F9F9F9"/>
           <w:lang w:val="en-US"/>
         </w:rPr>

</xml_diff>

<commit_message>
pipe, custom directive, builtin directive
</commit_message>
<xml_diff>
--- a/Angular 2 Components.docx
+++ b/Angular 2 Components.docx
@@ -2,6 +2,35 @@
 <file path=word/document.xml><?xml version="1.0" encoding="utf-8"?>
 <w:document xmlns:wpc="http://schemas.microsoft.com/office/word/2010/wordprocessingCanvas" xmlns:mc="http://schemas.openxmlformats.org/markup-compatibility/2006" xmlns:o="urn:schemas-microsoft-com:office:office" xmlns:r="http://schemas.openxmlformats.org/officeDocument/2006/relationships" xmlns:m="http://schemas.openxmlformats.org/officeDocument/2006/math" xmlns:v="urn:schemas-microsoft-com:vml" xmlns:wp14="http://schemas.microsoft.com/office/word/2010/wordprocessingDrawing" xmlns:wp="http://schemas.openxmlformats.org/drawingml/2006/wordprocessingDrawing" xmlns:w="http://schemas.openxmlformats.org/wordprocessingml/2006/main" xmlns:w14="http://schemas.microsoft.com/office/word/2010/wordml" xmlns:w10="urn:schemas-microsoft-com:office:word" xmlns:w15="http://schemas.microsoft.com/office/word/2012/wordml" xmlns:wpg="http://schemas.microsoft.com/office/word/2010/wordprocessingGroup" xmlns:wpi="http://schemas.microsoft.com/office/word/2010/wordprocessingInk" xmlns:wne="http://schemas.microsoft.com/office/word/2006/wordml" xmlns:wps="http://schemas.microsoft.com/office/word/2010/wordprocessingShape" xmlns:wpsCustomData="http://www.wps.cn/officeDocument/2013/wpsCustomData" mc:Ignorable="w14 w15 wp14">
   <w:body>
+    <w:p>
+      <w:pPr>
+        <w:rPr>
+          <w:rFonts w:hint="default"/>
+          <w:b/>
+          <w:bCs/>
+          <w:lang w:val="en-US"/>
+        </w:rPr>
+      </w:pPr>
+      <w:r>
+        <w:rPr>
+          <w:rFonts w:hint="default"/>
+          <w:b/>
+          <w:bCs/>
+          <w:lang w:val="en-US"/>
+        </w:rPr>
+        <w:t xml:space="preserve">Once created then it automaticlly get added in the app.module.ts file after that can easily use that compo in our another compo. </w:t>
+      </w:r>
+    </w:p>
+    <w:p>
+      <w:pPr>
+        <w:rPr>
+          <w:rFonts w:hint="default"/>
+          <w:b/>
+          <w:bCs/>
+          <w:lang w:val="en-US"/>
+        </w:rPr>
+      </w:pPr>
+    </w:p>
     <w:p>
       <w:pPr>
         <w:rPr>
@@ -2448,7 +2477,6 @@
           <w:spacing w:val="0"/>
           <w:sz w:val="22"/>
           <w:szCs w:val="22"/>
-          <w:bdr w:val="none" w:color="auto" w:sz="0" w:space="0"/>
           <w:shd w:val="clear" w:fill="F9F9F9"/>
         </w:rPr>
         <w:t>Angular 8 Tutorial - 28 - Relative Navigation</w:t>
@@ -2658,7 +2686,6 @@
           <w:spacing w:val="0"/>
           <w:sz w:val="21"/>
           <w:szCs w:val="21"/>
-          <w:bdr w:val="none" w:color="auto" w:sz="0" w:space="0"/>
           <w:shd w:val="clear" w:fill="F9F9F9"/>
         </w:rPr>
         <w:t>Angular 8 Tutorial - 29 - Child Routes</w:t>
@@ -2845,8 +2872,6 @@
           <w:lang w:val="en-US"/>
         </w:rPr>
       </w:pPr>
-      <w:bookmarkStart w:id="0" w:name="_GoBack"/>
-      <w:bookmarkEnd w:id="0"/>
     </w:p>
     <w:p>
       <w:pPr>
@@ -6223,6 +6248,1229 @@
         </w:rPr>
         <w:t>– This is used for defining a list of providers available for this component and its view children</w:t>
       </w:r>
+    </w:p>
+    <w:p>
+      <w:pPr>
+        <w:pStyle w:val="2"/>
+        <w:keepNext w:val="0"/>
+        <w:keepLines w:val="0"/>
+        <w:widowControl/>
+        <w:suppressLineNumbers w:val="0"/>
+        <w:pBdr>
+          <w:top w:val="none" w:color="auto" w:sz="0" w:space="0"/>
+          <w:left w:val="none" w:color="auto" w:sz="0" w:space="0"/>
+          <w:bottom w:val="none" w:color="auto" w:sz="0" w:space="0"/>
+          <w:right w:val="none" w:color="auto" w:sz="0" w:space="0"/>
+        </w:pBdr>
+        <w:shd w:val="clear" w:fill="F9F9F9"/>
+        <w:spacing w:before="0" w:beforeAutospacing="0" w:after="0" w:afterAutospacing="0"/>
+        <w:ind w:left="0" w:right="0" w:firstLine="0"/>
+        <w:rPr>
+          <w:rFonts w:ascii="Arial" w:hAnsi="Arial" w:eastAsia="Arial" w:cs="Arial"/>
+          <w:i w:val="0"/>
+          <w:caps w:val="0"/>
+          <w:spacing w:val="0"/>
+          <w:sz w:val="18"/>
+          <w:szCs w:val="18"/>
+        </w:rPr>
+      </w:pPr>
+      <w:r>
+        <w:rPr>
+          <w:rFonts w:hint="default" w:ascii="Arial" w:hAnsi="Arial" w:eastAsia="Arial" w:cs="Arial"/>
+          <w:i w:val="0"/>
+          <w:caps w:val="0"/>
+          <w:spacing w:val="0"/>
+          <w:sz w:val="18"/>
+          <w:szCs w:val="18"/>
+          <w:bdr w:val="none" w:color="auto" w:sz="0" w:space="0"/>
+          <w:shd w:val="clear" w:fill="F9F9F9"/>
+        </w:rPr>
+        <w:t>15 Pipe Operators</w:t>
+      </w:r>
+    </w:p>
+    <w:p>
+      <w:pPr>
+        <w:keepNext w:val="0"/>
+        <w:keepLines w:val="0"/>
+        <w:widowControl/>
+        <w:numPr>
+          <w:numId w:val="0"/>
+        </w:numPr>
+        <w:suppressLineNumbers w:val="0"/>
+        <w:tabs>
+          <w:tab w:val="left" w:pos="720"/>
+        </w:tabs>
+        <w:spacing w:before="0" w:beforeAutospacing="1" w:after="0" w:afterAutospacing="1"/>
+        <w:rPr>
+          <w:rFonts w:ascii="Arial" w:hAnsi="Arial" w:eastAsia="Arial" w:cs="Arial"/>
+          <w:i w:val="0"/>
+          <w:caps w:val="0"/>
+          <w:color w:val="030303"/>
+          <w:spacing w:val="0"/>
+          <w:sz w:val="21"/>
+          <w:szCs w:val="21"/>
+          <w:shd w:val="clear" w:fill="F9F9F9"/>
+        </w:rPr>
+      </w:pPr>
+      <w:r>
+        <w:rPr>
+          <w:rFonts w:ascii="Arial" w:hAnsi="Arial" w:eastAsia="Arial" w:cs="Arial"/>
+          <w:i w:val="0"/>
+          <w:caps w:val="0"/>
+          <w:color w:val="030303"/>
+          <w:spacing w:val="0"/>
+          <w:sz w:val="21"/>
+          <w:szCs w:val="21"/>
+          <w:shd w:val="clear" w:fill="F9F9F9"/>
+        </w:rPr>
+        <w:t xml:space="preserve">Transform data into uppercase, lowercase, date, currency etc. using pipes operators. </w:t>
+      </w:r>
+    </w:p>
+    <w:p>
+      <w:pPr>
+        <w:keepNext w:val="0"/>
+        <w:keepLines w:val="0"/>
+        <w:widowControl/>
+        <w:numPr>
+          <w:numId w:val="0"/>
+        </w:numPr>
+        <w:suppressLineNumbers w:val="0"/>
+        <w:tabs>
+          <w:tab w:val="left" w:pos="720"/>
+        </w:tabs>
+        <w:spacing w:before="0" w:beforeAutospacing="1" w:after="0" w:afterAutospacing="1"/>
+        <w:rPr>
+          <w:rFonts w:ascii="Arial" w:hAnsi="Arial" w:eastAsia="Arial" w:cs="Arial"/>
+          <w:i w:val="0"/>
+          <w:caps w:val="0"/>
+          <w:color w:val="030303"/>
+          <w:spacing w:val="0"/>
+          <w:sz w:val="21"/>
+          <w:szCs w:val="21"/>
+          <w:shd w:val="clear" w:fill="F9F9F9"/>
+        </w:rPr>
+      </w:pPr>
+      <w:r>
+        <w:rPr>
+          <w:rFonts w:ascii="Arial" w:hAnsi="Arial" w:eastAsia="Arial" w:cs="Arial"/>
+          <w:i w:val="0"/>
+          <w:caps w:val="0"/>
+          <w:color w:val="030303"/>
+          <w:spacing w:val="0"/>
+          <w:sz w:val="21"/>
+          <w:szCs w:val="21"/>
+          <w:shd w:val="clear" w:fill="F9F9F9"/>
+        </w:rPr>
+        <w:t xml:space="preserve">Transform data into uppercase, lowercase, date, currency etc. using pipes operators. </w:t>
+      </w:r>
+    </w:p>
+    <w:p>
+      <w:pPr>
+        <w:keepNext w:val="0"/>
+        <w:keepLines w:val="0"/>
+        <w:widowControl/>
+        <w:numPr>
+          <w:numId w:val="0"/>
+        </w:numPr>
+        <w:suppressLineNumbers w:val="0"/>
+        <w:tabs>
+          <w:tab w:val="left" w:pos="720"/>
+        </w:tabs>
+        <w:spacing w:before="0" w:beforeAutospacing="1" w:after="0" w:afterAutospacing="1"/>
+        <w:rPr>
+          <w:rFonts w:hint="default" w:ascii="Arial" w:hAnsi="Arial" w:eastAsia="Arial"/>
+          <w:i w:val="0"/>
+          <w:caps w:val="0"/>
+          <w:color w:val="030303"/>
+          <w:spacing w:val="0"/>
+          <w:sz w:val="21"/>
+          <w:szCs w:val="21"/>
+          <w:shd w:val="clear" w:fill="F9F9F9"/>
+        </w:rPr>
+      </w:pPr>
+      <w:r>
+        <w:rPr>
+          <w:rFonts w:hint="default" w:ascii="Arial" w:hAnsi="Arial" w:eastAsia="Arial"/>
+          <w:i w:val="0"/>
+          <w:caps w:val="0"/>
+          <w:color w:val="030303"/>
+          <w:spacing w:val="0"/>
+          <w:sz w:val="21"/>
+          <w:szCs w:val="21"/>
+          <w:shd w:val="clear" w:fill="F9F9F9"/>
+        </w:rPr>
+        <w:fldChar w:fldCharType="begin"/>
+      </w:r>
+      <w:r>
+        <w:rPr>
+          <w:rFonts w:hint="default" w:ascii="Arial" w:hAnsi="Arial" w:eastAsia="Arial"/>
+          <w:i w:val="0"/>
+          <w:caps w:val="0"/>
+          <w:color w:val="030303"/>
+          <w:spacing w:val="0"/>
+          <w:sz w:val="21"/>
+          <w:szCs w:val="21"/>
+          <w:shd w:val="clear" w:fill="F9F9F9"/>
+        </w:rPr>
+        <w:instrText xml:space="preserve"> HYPERLINK "https://prnt.sc/s62w8v" </w:instrText>
+      </w:r>
+      <w:r>
+        <w:rPr>
+          <w:rFonts w:hint="default" w:ascii="Arial" w:hAnsi="Arial" w:eastAsia="Arial"/>
+          <w:i w:val="0"/>
+          <w:caps w:val="0"/>
+          <w:color w:val="030303"/>
+          <w:spacing w:val="0"/>
+          <w:sz w:val="21"/>
+          <w:szCs w:val="21"/>
+          <w:shd w:val="clear" w:fill="F9F9F9"/>
+        </w:rPr>
+        <w:fldChar w:fldCharType="separate"/>
+      </w:r>
+      <w:r>
+        <w:rPr>
+          <w:rStyle w:val="7"/>
+          <w:rFonts w:hint="default" w:ascii="Arial" w:hAnsi="Arial" w:eastAsia="Arial"/>
+          <w:i w:val="0"/>
+          <w:caps w:val="0"/>
+          <w:spacing w:val="0"/>
+          <w:sz w:val="21"/>
+          <w:szCs w:val="21"/>
+          <w:shd w:val="clear" w:fill="F9F9F9"/>
+        </w:rPr>
+        <w:t>https://prnt.sc/s62w8v</w:t>
+      </w:r>
+      <w:r>
+        <w:rPr>
+          <w:rFonts w:hint="default" w:ascii="Arial" w:hAnsi="Arial" w:eastAsia="Arial"/>
+          <w:i w:val="0"/>
+          <w:caps w:val="0"/>
+          <w:color w:val="030303"/>
+          <w:spacing w:val="0"/>
+          <w:sz w:val="21"/>
+          <w:szCs w:val="21"/>
+          <w:shd w:val="clear" w:fill="F9F9F9"/>
+        </w:rPr>
+        <w:fldChar w:fldCharType="end"/>
+      </w:r>
+    </w:p>
+    <w:p>
+      <w:pPr>
+        <w:keepNext w:val="0"/>
+        <w:keepLines w:val="0"/>
+        <w:widowControl/>
+        <w:numPr>
+          <w:numId w:val="0"/>
+        </w:numPr>
+        <w:suppressLineNumbers w:val="0"/>
+        <w:tabs>
+          <w:tab w:val="left" w:pos="720"/>
+        </w:tabs>
+        <w:spacing w:before="0" w:beforeAutospacing="1" w:after="0" w:afterAutospacing="1"/>
+        <w:rPr>
+          <w:rFonts w:hint="default" w:ascii="Arial" w:hAnsi="Arial" w:eastAsia="Arial"/>
+          <w:i w:val="0"/>
+          <w:caps w:val="0"/>
+          <w:color w:val="030303"/>
+          <w:spacing w:val="0"/>
+          <w:sz w:val="21"/>
+          <w:szCs w:val="21"/>
+          <w:shd w:val="clear" w:fill="F9F9F9"/>
+        </w:rPr>
+      </w:pPr>
+      <w:r>
+        <w:rPr>
+          <w:rFonts w:hint="default" w:ascii="Arial" w:hAnsi="Arial" w:eastAsia="Arial"/>
+          <w:i w:val="0"/>
+          <w:caps w:val="0"/>
+          <w:color w:val="030303"/>
+          <w:spacing w:val="0"/>
+          <w:sz w:val="21"/>
+          <w:szCs w:val="21"/>
+          <w:shd w:val="clear" w:fill="F9F9F9"/>
+        </w:rPr>
+        <w:fldChar w:fldCharType="begin"/>
+      </w:r>
+      <w:r>
+        <w:rPr>
+          <w:rFonts w:hint="default" w:ascii="Arial" w:hAnsi="Arial" w:eastAsia="Arial"/>
+          <w:i w:val="0"/>
+          <w:caps w:val="0"/>
+          <w:color w:val="030303"/>
+          <w:spacing w:val="0"/>
+          <w:sz w:val="21"/>
+          <w:szCs w:val="21"/>
+          <w:shd w:val="clear" w:fill="F9F9F9"/>
+        </w:rPr>
+        <w:instrText xml:space="preserve"> HYPERLINK "https://prnt.sc/s62xdf" </w:instrText>
+      </w:r>
+      <w:r>
+        <w:rPr>
+          <w:rFonts w:hint="default" w:ascii="Arial" w:hAnsi="Arial" w:eastAsia="Arial"/>
+          <w:i w:val="0"/>
+          <w:caps w:val="0"/>
+          <w:color w:val="030303"/>
+          <w:spacing w:val="0"/>
+          <w:sz w:val="21"/>
+          <w:szCs w:val="21"/>
+          <w:shd w:val="clear" w:fill="F9F9F9"/>
+        </w:rPr>
+        <w:fldChar w:fldCharType="separate"/>
+      </w:r>
+      <w:r>
+        <w:rPr>
+          <w:rStyle w:val="7"/>
+          <w:rFonts w:hint="default" w:ascii="Arial" w:hAnsi="Arial" w:eastAsia="Arial"/>
+          <w:i w:val="0"/>
+          <w:caps w:val="0"/>
+          <w:spacing w:val="0"/>
+          <w:sz w:val="21"/>
+          <w:szCs w:val="21"/>
+          <w:shd w:val="clear" w:fill="F9F9F9"/>
+        </w:rPr>
+        <w:t>https://prnt.sc/s62xdf</w:t>
+      </w:r>
+      <w:r>
+        <w:rPr>
+          <w:rFonts w:hint="default" w:ascii="Arial" w:hAnsi="Arial" w:eastAsia="Arial"/>
+          <w:i w:val="0"/>
+          <w:caps w:val="0"/>
+          <w:color w:val="030303"/>
+          <w:spacing w:val="0"/>
+          <w:sz w:val="21"/>
+          <w:szCs w:val="21"/>
+          <w:shd w:val="clear" w:fill="F9F9F9"/>
+        </w:rPr>
+        <w:fldChar w:fldCharType="end"/>
+      </w:r>
+    </w:p>
+    <w:p>
+      <w:pPr>
+        <w:keepNext w:val="0"/>
+        <w:keepLines w:val="0"/>
+        <w:widowControl/>
+        <w:numPr>
+          <w:numId w:val="0"/>
+        </w:numPr>
+        <w:suppressLineNumbers w:val="0"/>
+        <w:tabs>
+          <w:tab w:val="left" w:pos="720"/>
+        </w:tabs>
+        <w:spacing w:before="0" w:beforeAutospacing="1" w:after="0" w:afterAutospacing="1"/>
+        <w:rPr>
+          <w:rFonts w:hint="default" w:ascii="Arial" w:hAnsi="Arial" w:eastAsia="Arial"/>
+          <w:i w:val="0"/>
+          <w:caps w:val="0"/>
+          <w:color w:val="030303"/>
+          <w:spacing w:val="0"/>
+          <w:sz w:val="21"/>
+          <w:szCs w:val="21"/>
+          <w:shd w:val="clear" w:fill="F9F9F9"/>
+        </w:rPr>
+      </w:pPr>
+    </w:p>
+    <w:p>
+      <w:pPr>
+        <w:keepNext w:val="0"/>
+        <w:keepLines w:val="0"/>
+        <w:widowControl/>
+        <w:numPr>
+          <w:numId w:val="0"/>
+        </w:numPr>
+        <w:suppressLineNumbers w:val="0"/>
+        <w:tabs>
+          <w:tab w:val="left" w:pos="720"/>
+        </w:tabs>
+        <w:spacing w:before="0" w:beforeAutospacing="1" w:after="0" w:afterAutospacing="1"/>
+        <w:rPr>
+          <w:rFonts w:hint="default" w:ascii="Arial" w:hAnsi="Arial" w:eastAsia="Arial"/>
+          <w:b/>
+          <w:bCs/>
+          <w:i w:val="0"/>
+          <w:caps w:val="0"/>
+          <w:color w:val="030303"/>
+          <w:spacing w:val="0"/>
+          <w:sz w:val="21"/>
+          <w:szCs w:val="21"/>
+          <w:shd w:val="clear" w:fill="F9F9F9"/>
+          <w:lang w:val="en-US"/>
+        </w:rPr>
+      </w:pPr>
+      <w:r>
+        <w:rPr>
+          <w:rFonts w:hint="default" w:ascii="Arial" w:hAnsi="Arial" w:eastAsia="Arial"/>
+          <w:b/>
+          <w:bCs/>
+          <w:i w:val="0"/>
+          <w:caps w:val="0"/>
+          <w:color w:val="030303"/>
+          <w:spacing w:val="0"/>
+          <w:sz w:val="21"/>
+          <w:szCs w:val="21"/>
+          <w:shd w:val="clear" w:fill="F9F9F9"/>
+          <w:lang w:val="en-US"/>
+        </w:rPr>
+        <w:t>NOw Genrating the costum pipe</w:t>
+      </w:r>
+    </w:p>
+    <w:p>
+      <w:pPr>
+        <w:keepNext w:val="0"/>
+        <w:keepLines w:val="0"/>
+        <w:widowControl/>
+        <w:numPr>
+          <w:numId w:val="0"/>
+        </w:numPr>
+        <w:suppressLineNumbers w:val="0"/>
+        <w:tabs>
+          <w:tab w:val="left" w:pos="720"/>
+        </w:tabs>
+        <w:spacing w:before="0" w:beforeAutospacing="1" w:after="0" w:afterAutospacing="1"/>
+        <w:rPr>
+          <w:rFonts w:hint="default" w:ascii="Arial" w:hAnsi="Arial" w:eastAsia="Arial"/>
+          <w:i w:val="0"/>
+          <w:caps w:val="0"/>
+          <w:color w:val="030303"/>
+          <w:spacing w:val="0"/>
+          <w:sz w:val="21"/>
+          <w:szCs w:val="21"/>
+          <w:shd w:val="clear" w:fill="F9F9F9"/>
+          <w:lang w:val="en-US"/>
+        </w:rPr>
+      </w:pPr>
+      <w:r>
+        <w:rPr>
+          <w:rFonts w:hint="default" w:ascii="Arial" w:hAnsi="Arial" w:eastAsia="Arial"/>
+          <w:i w:val="0"/>
+          <w:caps w:val="0"/>
+          <w:color w:val="030303"/>
+          <w:spacing w:val="0"/>
+          <w:sz w:val="21"/>
+          <w:szCs w:val="21"/>
+          <w:shd w:val="clear" w:fill="F9F9F9"/>
+          <w:lang w:val="en-US"/>
+        </w:rPr>
+        <w:t>ng generate pipe factorial</w:t>
+      </w:r>
+    </w:p>
+    <w:p>
+      <w:pPr>
+        <w:keepNext w:val="0"/>
+        <w:keepLines w:val="0"/>
+        <w:widowControl/>
+        <w:numPr>
+          <w:numId w:val="0"/>
+        </w:numPr>
+        <w:suppressLineNumbers w:val="0"/>
+        <w:tabs>
+          <w:tab w:val="left" w:pos="720"/>
+        </w:tabs>
+        <w:spacing w:before="0" w:beforeAutospacing="1" w:after="0" w:afterAutospacing="1"/>
+        <w:rPr>
+          <w:rFonts w:hint="default" w:ascii="Arial" w:hAnsi="Arial" w:eastAsia="Arial"/>
+          <w:i w:val="0"/>
+          <w:caps w:val="0"/>
+          <w:color w:val="030303"/>
+          <w:spacing w:val="0"/>
+          <w:sz w:val="21"/>
+          <w:szCs w:val="21"/>
+          <w:shd w:val="clear" w:fill="F9F9F9"/>
+          <w:lang w:val="en-US"/>
+        </w:rPr>
+      </w:pPr>
+      <w:r>
+        <w:rPr>
+          <w:rFonts w:hint="default" w:ascii="Arial" w:hAnsi="Arial" w:eastAsia="Arial"/>
+          <w:i w:val="0"/>
+          <w:caps w:val="0"/>
+          <w:color w:val="030303"/>
+          <w:spacing w:val="0"/>
+          <w:sz w:val="21"/>
+          <w:szCs w:val="21"/>
+          <w:shd w:val="clear" w:fill="F9F9F9"/>
+          <w:lang w:val="en-US"/>
+        </w:rPr>
+        <w:t>https://prnt.sc/s63cpo</w:t>
+      </w:r>
+    </w:p>
+    <w:p>
+      <w:pPr>
+        <w:keepNext w:val="0"/>
+        <w:keepLines w:val="0"/>
+        <w:widowControl/>
+        <w:numPr>
+          <w:numId w:val="0"/>
+        </w:numPr>
+        <w:suppressLineNumbers w:val="0"/>
+        <w:tabs>
+          <w:tab w:val="left" w:pos="720"/>
+        </w:tabs>
+        <w:spacing w:before="0" w:beforeAutospacing="1" w:after="0" w:afterAutospacing="1"/>
+        <w:rPr>
+          <w:rFonts w:hint="default" w:ascii="Arial" w:hAnsi="Arial" w:eastAsia="Arial"/>
+          <w:i w:val="0"/>
+          <w:caps w:val="0"/>
+          <w:color w:val="030303"/>
+          <w:spacing w:val="0"/>
+          <w:sz w:val="21"/>
+          <w:szCs w:val="21"/>
+          <w:shd w:val="clear" w:fill="F9F9F9"/>
+          <w:lang w:val="en-US"/>
+        </w:rPr>
+      </w:pPr>
+    </w:p>
+    <w:p>
+      <w:pPr>
+        <w:pStyle w:val="2"/>
+        <w:keepNext w:val="0"/>
+        <w:keepLines w:val="0"/>
+        <w:widowControl/>
+        <w:suppressLineNumbers w:val="0"/>
+        <w:pBdr>
+          <w:top w:val="none" w:color="auto" w:sz="0" w:space="0"/>
+          <w:left w:val="none" w:color="auto" w:sz="0" w:space="0"/>
+          <w:bottom w:val="none" w:color="auto" w:sz="0" w:space="0"/>
+          <w:right w:val="none" w:color="auto" w:sz="0" w:space="0"/>
+        </w:pBdr>
+        <w:shd w:val="clear" w:fill="F9F9F9"/>
+        <w:spacing w:before="0" w:beforeAutospacing="0" w:after="0" w:afterAutospacing="0"/>
+        <w:ind w:left="0" w:right="0" w:firstLine="0"/>
+        <w:rPr>
+          <w:rFonts w:ascii="Arial" w:hAnsi="Arial" w:eastAsia="Arial" w:cs="Arial"/>
+          <w:i w:val="0"/>
+          <w:caps w:val="0"/>
+          <w:spacing w:val="0"/>
+        </w:rPr>
+      </w:pPr>
+      <w:r>
+        <w:rPr>
+          <w:rFonts w:hint="default" w:ascii="Arial" w:hAnsi="Arial" w:eastAsia="Arial" w:cs="Arial"/>
+          <w:i w:val="0"/>
+          <w:caps w:val="0"/>
+          <w:spacing w:val="0"/>
+          <w:bdr w:val="none" w:color="auto" w:sz="0" w:space="0"/>
+          <w:shd w:val="clear" w:fill="F9F9F9"/>
+        </w:rPr>
+        <w:t> </w:t>
+      </w:r>
+      <w:r>
+        <w:rPr>
+          <w:rFonts w:hint="default" w:ascii="Arial" w:hAnsi="Arial" w:eastAsia="Arial" w:cs="Arial"/>
+          <w:i w:val="0"/>
+          <w:caps w:val="0"/>
+          <w:spacing w:val="0"/>
+          <w:sz w:val="28"/>
+          <w:szCs w:val="28"/>
+          <w:bdr w:val="none" w:color="auto" w:sz="0" w:space="0"/>
+          <w:shd w:val="clear" w:fill="F9F9F9"/>
+        </w:rPr>
+        <w:t>#12 Built in Attribute Directives NgClass NgStyle NgModel</w:t>
+      </w:r>
+    </w:p>
+    <w:p>
+      <w:pPr>
+        <w:keepNext w:val="0"/>
+        <w:keepLines w:val="0"/>
+        <w:widowControl/>
+        <w:numPr>
+          <w:numId w:val="0"/>
+        </w:numPr>
+        <w:suppressLineNumbers w:val="0"/>
+        <w:tabs>
+          <w:tab w:val="left" w:pos="720"/>
+        </w:tabs>
+        <w:spacing w:before="0" w:beforeAutospacing="1" w:after="0" w:afterAutospacing="1"/>
+        <w:rPr>
+          <w:rFonts w:hint="default" w:ascii="sans-serif" w:hAnsi="sans-serif" w:eastAsia="sans-serif"/>
+          <w:i w:val="0"/>
+          <w:caps w:val="0"/>
+          <w:color w:val="212121"/>
+          <w:spacing w:val="0"/>
+          <w:sz w:val="24"/>
+          <w:szCs w:val="24"/>
+          <w:shd w:val="clear" w:fill="FFFFFF"/>
+        </w:rPr>
+      </w:pPr>
+      <w:r>
+        <w:rPr>
+          <w:rFonts w:hint="default" w:ascii="sans-serif" w:hAnsi="sans-serif" w:eastAsia="sans-serif"/>
+          <w:i w:val="0"/>
+          <w:caps w:val="0"/>
+          <w:color w:val="212121"/>
+          <w:spacing w:val="0"/>
+          <w:sz w:val="24"/>
+          <w:szCs w:val="24"/>
+          <w:shd w:val="clear" w:fill="FFFFFF"/>
+        </w:rPr>
+        <w:fldChar w:fldCharType="begin"/>
+      </w:r>
+      <w:r>
+        <w:rPr>
+          <w:rFonts w:hint="default" w:ascii="sans-serif" w:hAnsi="sans-serif" w:eastAsia="sans-serif"/>
+          <w:i w:val="0"/>
+          <w:caps w:val="0"/>
+          <w:color w:val="212121"/>
+          <w:spacing w:val="0"/>
+          <w:sz w:val="24"/>
+          <w:szCs w:val="24"/>
+          <w:shd w:val="clear" w:fill="FFFFFF"/>
+        </w:rPr>
+        <w:instrText xml:space="preserve"> HYPERLINK "https://prnt.sc/s67zlu" </w:instrText>
+      </w:r>
+      <w:r>
+        <w:rPr>
+          <w:rFonts w:hint="default" w:ascii="sans-serif" w:hAnsi="sans-serif" w:eastAsia="sans-serif"/>
+          <w:i w:val="0"/>
+          <w:caps w:val="0"/>
+          <w:color w:val="212121"/>
+          <w:spacing w:val="0"/>
+          <w:sz w:val="24"/>
+          <w:szCs w:val="24"/>
+          <w:shd w:val="clear" w:fill="FFFFFF"/>
+        </w:rPr>
+        <w:fldChar w:fldCharType="separate"/>
+      </w:r>
+      <w:r>
+        <w:rPr>
+          <w:rStyle w:val="7"/>
+          <w:rFonts w:hint="default" w:ascii="sans-serif" w:hAnsi="sans-serif" w:eastAsia="sans-serif"/>
+          <w:i w:val="0"/>
+          <w:caps w:val="0"/>
+          <w:color w:val="212121"/>
+          <w:spacing w:val="0"/>
+          <w:sz w:val="24"/>
+          <w:szCs w:val="24"/>
+          <w:shd w:val="clear" w:fill="FFFFFF"/>
+        </w:rPr>
+        <w:t>https://prnt.sc/s67zlu</w:t>
+      </w:r>
+      <w:r>
+        <w:rPr>
+          <w:rFonts w:hint="default" w:ascii="sans-serif" w:hAnsi="sans-serif" w:eastAsia="sans-serif"/>
+          <w:i w:val="0"/>
+          <w:caps w:val="0"/>
+          <w:color w:val="212121"/>
+          <w:spacing w:val="0"/>
+          <w:sz w:val="24"/>
+          <w:szCs w:val="24"/>
+          <w:shd w:val="clear" w:fill="FFFFFF"/>
+        </w:rPr>
+        <w:fldChar w:fldCharType="end"/>
+      </w:r>
+    </w:p>
+    <w:p>
+      <w:pPr>
+        <w:keepNext w:val="0"/>
+        <w:keepLines w:val="0"/>
+        <w:widowControl/>
+        <w:numPr>
+          <w:numId w:val="0"/>
+        </w:numPr>
+        <w:suppressLineNumbers w:val="0"/>
+        <w:tabs>
+          <w:tab w:val="left" w:pos="720"/>
+        </w:tabs>
+        <w:spacing w:before="0" w:beforeAutospacing="1" w:after="0" w:afterAutospacing="1"/>
+        <w:rPr>
+          <w:rFonts w:hint="default" w:ascii="sans-serif" w:hAnsi="sans-serif" w:eastAsia="sans-serif"/>
+          <w:i w:val="0"/>
+          <w:caps w:val="0"/>
+          <w:color w:val="212121"/>
+          <w:spacing w:val="0"/>
+          <w:sz w:val="24"/>
+          <w:szCs w:val="24"/>
+          <w:shd w:val="clear" w:fill="FFFFFF"/>
+        </w:rPr>
+      </w:pPr>
+      <w:r>
+        <w:rPr>
+          <w:rFonts w:hint="default" w:ascii="sans-serif" w:hAnsi="sans-serif" w:eastAsia="sans-serif"/>
+          <w:i w:val="0"/>
+          <w:caps w:val="0"/>
+          <w:color w:val="212121"/>
+          <w:spacing w:val="0"/>
+          <w:sz w:val="24"/>
+          <w:szCs w:val="24"/>
+          <w:shd w:val="clear" w:fill="FFFFFF"/>
+        </w:rPr>
+        <w:fldChar w:fldCharType="begin"/>
+      </w:r>
+      <w:r>
+        <w:rPr>
+          <w:rFonts w:hint="default" w:ascii="sans-serif" w:hAnsi="sans-serif" w:eastAsia="sans-serif"/>
+          <w:i w:val="0"/>
+          <w:caps w:val="0"/>
+          <w:color w:val="212121"/>
+          <w:spacing w:val="0"/>
+          <w:sz w:val="24"/>
+          <w:szCs w:val="24"/>
+          <w:shd w:val="clear" w:fill="FFFFFF"/>
+        </w:rPr>
+        <w:instrText xml:space="preserve"> HYPERLINK "https://prnt.sc/s68k59" </w:instrText>
+      </w:r>
+      <w:r>
+        <w:rPr>
+          <w:rFonts w:hint="default" w:ascii="sans-serif" w:hAnsi="sans-serif" w:eastAsia="sans-serif"/>
+          <w:i w:val="0"/>
+          <w:caps w:val="0"/>
+          <w:color w:val="212121"/>
+          <w:spacing w:val="0"/>
+          <w:sz w:val="24"/>
+          <w:szCs w:val="24"/>
+          <w:shd w:val="clear" w:fill="FFFFFF"/>
+        </w:rPr>
+        <w:fldChar w:fldCharType="separate"/>
+      </w:r>
+      <w:r>
+        <w:rPr>
+          <w:rStyle w:val="7"/>
+          <w:rFonts w:hint="default" w:ascii="sans-serif" w:hAnsi="sans-serif" w:eastAsia="sans-serif"/>
+          <w:i w:val="0"/>
+          <w:caps w:val="0"/>
+          <w:color w:val="212121"/>
+          <w:spacing w:val="0"/>
+          <w:sz w:val="24"/>
+          <w:szCs w:val="24"/>
+          <w:shd w:val="clear" w:fill="FFFFFF"/>
+        </w:rPr>
+        <w:t>https://prnt.sc/s68k59</w:t>
+      </w:r>
+      <w:r>
+        <w:rPr>
+          <w:rFonts w:hint="default" w:ascii="sans-serif" w:hAnsi="sans-serif" w:eastAsia="sans-serif"/>
+          <w:i w:val="0"/>
+          <w:caps w:val="0"/>
+          <w:color w:val="212121"/>
+          <w:spacing w:val="0"/>
+          <w:sz w:val="24"/>
+          <w:szCs w:val="24"/>
+          <w:shd w:val="clear" w:fill="FFFFFF"/>
+        </w:rPr>
+        <w:fldChar w:fldCharType="end"/>
+      </w:r>
+    </w:p>
+    <w:p>
+      <w:pPr>
+        <w:keepNext w:val="0"/>
+        <w:keepLines w:val="0"/>
+        <w:widowControl/>
+        <w:numPr>
+          <w:numId w:val="0"/>
+        </w:numPr>
+        <w:suppressLineNumbers w:val="0"/>
+        <w:tabs>
+          <w:tab w:val="left" w:pos="720"/>
+        </w:tabs>
+        <w:spacing w:before="0" w:beforeAutospacing="1" w:after="0" w:afterAutospacing="1"/>
+        <w:rPr>
+          <w:rFonts w:hint="default" w:ascii="sans-serif" w:hAnsi="sans-serif" w:eastAsia="sans-serif"/>
+          <w:i w:val="0"/>
+          <w:caps w:val="0"/>
+          <w:color w:val="212121"/>
+          <w:spacing w:val="0"/>
+          <w:sz w:val="24"/>
+          <w:szCs w:val="24"/>
+          <w:shd w:val="clear" w:fill="FFFFFF"/>
+        </w:rPr>
+      </w:pPr>
+      <w:r>
+        <w:rPr>
+          <w:rFonts w:hint="default" w:ascii="sans-serif" w:hAnsi="sans-serif" w:eastAsia="sans-serif"/>
+          <w:i w:val="0"/>
+          <w:caps w:val="0"/>
+          <w:color w:val="212121"/>
+          <w:spacing w:val="0"/>
+          <w:sz w:val="24"/>
+          <w:szCs w:val="24"/>
+          <w:shd w:val="clear" w:fill="FFFFFF"/>
+        </w:rPr>
+        <w:t>https://prnt.sc/s68kb0</w:t>
+      </w:r>
+    </w:p>
+    <w:p>
+      <w:pPr>
+        <w:keepNext w:val="0"/>
+        <w:keepLines w:val="0"/>
+        <w:widowControl/>
+        <w:numPr>
+          <w:numId w:val="0"/>
+        </w:numPr>
+        <w:suppressLineNumbers w:val="0"/>
+        <w:tabs>
+          <w:tab w:val="left" w:pos="720"/>
+        </w:tabs>
+        <w:spacing w:before="0" w:beforeAutospacing="1" w:after="0" w:afterAutospacing="1"/>
+        <w:rPr>
+          <w:rFonts w:hint="default" w:ascii="sans-serif" w:hAnsi="sans-serif" w:eastAsia="sans-serif"/>
+          <w:i w:val="0"/>
+          <w:caps w:val="0"/>
+          <w:color w:val="212121"/>
+          <w:spacing w:val="0"/>
+          <w:sz w:val="24"/>
+          <w:szCs w:val="24"/>
+          <w:shd w:val="clear" w:fill="FFFFFF"/>
+        </w:rPr>
+      </w:pPr>
+      <w:r>
+        <w:rPr>
+          <w:rFonts w:hint="default" w:ascii="sans-serif" w:hAnsi="sans-serif" w:eastAsia="sans-serif"/>
+          <w:i w:val="0"/>
+          <w:caps w:val="0"/>
+          <w:color w:val="212121"/>
+          <w:spacing w:val="0"/>
+          <w:sz w:val="24"/>
+          <w:szCs w:val="24"/>
+          <w:shd w:val="clear" w:fill="FFFFFF"/>
+        </w:rPr>
+        <w:fldChar w:fldCharType="begin"/>
+      </w:r>
+      <w:r>
+        <w:rPr>
+          <w:rFonts w:hint="default" w:ascii="sans-serif" w:hAnsi="sans-serif" w:eastAsia="sans-serif"/>
+          <w:i w:val="0"/>
+          <w:caps w:val="0"/>
+          <w:color w:val="212121"/>
+          <w:spacing w:val="0"/>
+          <w:sz w:val="24"/>
+          <w:szCs w:val="24"/>
+          <w:shd w:val="clear" w:fill="FFFFFF"/>
+        </w:rPr>
+        <w:instrText xml:space="preserve"> HYPERLINK "https://prnt.sc/s68jxy" </w:instrText>
+      </w:r>
+      <w:r>
+        <w:rPr>
+          <w:rFonts w:hint="default" w:ascii="sans-serif" w:hAnsi="sans-serif" w:eastAsia="sans-serif"/>
+          <w:i w:val="0"/>
+          <w:caps w:val="0"/>
+          <w:color w:val="212121"/>
+          <w:spacing w:val="0"/>
+          <w:sz w:val="24"/>
+          <w:szCs w:val="24"/>
+          <w:shd w:val="clear" w:fill="FFFFFF"/>
+        </w:rPr>
+        <w:fldChar w:fldCharType="separate"/>
+      </w:r>
+      <w:r>
+        <w:rPr>
+          <w:rStyle w:val="7"/>
+          <w:rFonts w:hint="default" w:ascii="sans-serif" w:hAnsi="sans-serif" w:eastAsia="sans-serif"/>
+          <w:i w:val="0"/>
+          <w:caps w:val="0"/>
+          <w:color w:val="212121"/>
+          <w:spacing w:val="0"/>
+          <w:sz w:val="24"/>
+          <w:szCs w:val="24"/>
+          <w:shd w:val="clear" w:fill="FFFFFF"/>
+        </w:rPr>
+        <w:t>https://prnt.sc/s68jxy</w:t>
+      </w:r>
+      <w:r>
+        <w:rPr>
+          <w:rFonts w:hint="default" w:ascii="sans-serif" w:hAnsi="sans-serif" w:eastAsia="sans-serif"/>
+          <w:i w:val="0"/>
+          <w:caps w:val="0"/>
+          <w:color w:val="212121"/>
+          <w:spacing w:val="0"/>
+          <w:sz w:val="24"/>
+          <w:szCs w:val="24"/>
+          <w:shd w:val="clear" w:fill="FFFFFF"/>
+        </w:rPr>
+        <w:fldChar w:fldCharType="end"/>
+      </w:r>
+    </w:p>
+    <w:p>
+      <w:pPr>
+        <w:keepNext w:val="0"/>
+        <w:keepLines w:val="0"/>
+        <w:widowControl/>
+        <w:numPr>
+          <w:numId w:val="0"/>
+        </w:numPr>
+        <w:suppressLineNumbers w:val="0"/>
+        <w:tabs>
+          <w:tab w:val="left" w:pos="720"/>
+        </w:tabs>
+        <w:spacing w:before="0" w:beforeAutospacing="1" w:after="0" w:afterAutospacing="1"/>
+        <w:rPr>
+          <w:rFonts w:hint="default" w:ascii="sans-serif" w:hAnsi="sans-serif" w:eastAsia="sans-serif"/>
+          <w:i w:val="0"/>
+          <w:caps w:val="0"/>
+          <w:color w:val="212121"/>
+          <w:spacing w:val="0"/>
+          <w:sz w:val="24"/>
+          <w:szCs w:val="24"/>
+          <w:shd w:val="clear" w:fill="FFFFFF"/>
+        </w:rPr>
+      </w:pPr>
+    </w:p>
+    <w:p>
+      <w:pPr>
+        <w:pStyle w:val="2"/>
+        <w:keepNext w:val="0"/>
+        <w:keepLines w:val="0"/>
+        <w:widowControl/>
+        <w:suppressLineNumbers w:val="0"/>
+        <w:pBdr>
+          <w:top w:val="none" w:color="auto" w:sz="0" w:space="0"/>
+          <w:left w:val="none" w:color="auto" w:sz="0" w:space="0"/>
+          <w:bottom w:val="none" w:color="auto" w:sz="0" w:space="0"/>
+          <w:right w:val="none" w:color="auto" w:sz="0" w:space="0"/>
+        </w:pBdr>
+        <w:shd w:val="clear" w:fill="F9F9F9"/>
+        <w:spacing w:before="0" w:beforeAutospacing="0" w:after="0" w:afterAutospacing="0"/>
+        <w:ind w:left="0" w:right="0" w:firstLine="0"/>
+        <w:rPr>
+          <w:rFonts w:ascii="Arial" w:hAnsi="Arial" w:eastAsia="Arial" w:cs="Arial"/>
+          <w:i w:val="0"/>
+          <w:caps w:val="0"/>
+          <w:spacing w:val="0"/>
+          <w:sz w:val="28"/>
+          <w:szCs w:val="28"/>
+        </w:rPr>
+      </w:pPr>
+      <w:r>
+        <w:rPr>
+          <w:rFonts w:hint="default" w:ascii="Arial" w:hAnsi="Arial" w:eastAsia="Arial" w:cs="Arial"/>
+          <w:i w:val="0"/>
+          <w:caps w:val="0"/>
+          <w:spacing w:val="0"/>
+          <w:sz w:val="28"/>
+          <w:szCs w:val="28"/>
+          <w:bdr w:val="none" w:color="auto" w:sz="0" w:space="0"/>
+          <w:shd w:val="clear" w:fill="F9F9F9"/>
+        </w:rPr>
+        <w:t>Angular 6/7/8 Tutorial in Hindi #13 Create a Custom Attribute Directive</w:t>
+      </w:r>
+    </w:p>
+    <w:p>
+      <w:pPr>
+        <w:keepNext w:val="0"/>
+        <w:keepLines w:val="0"/>
+        <w:widowControl/>
+        <w:suppressLineNumbers w:val="0"/>
+        <w:pBdr>
+          <w:top w:val="none" w:color="auto" w:sz="0" w:space="0"/>
+          <w:left w:val="none" w:color="auto" w:sz="0" w:space="0"/>
+          <w:bottom w:val="none" w:color="auto" w:sz="0" w:space="0"/>
+          <w:right w:val="none" w:color="auto" w:sz="0" w:space="0"/>
+        </w:pBdr>
+        <w:shd w:val="clear" w:fill="F9F9F9"/>
+        <w:spacing w:before="0" w:beforeAutospacing="0" w:after="0" w:afterAutospacing="0"/>
+        <w:ind w:left="0" w:right="0" w:firstLine="0"/>
+        <w:jc w:val="left"/>
+        <w:rPr>
+          <w:rFonts w:hint="default" w:ascii="Arial" w:hAnsi="Arial" w:eastAsia="Arial" w:cs="Arial"/>
+          <w:i w:val="0"/>
+          <w:caps w:val="0"/>
+          <w:color w:val="000000"/>
+          <w:spacing w:val="0"/>
+          <w:sz w:val="22"/>
+          <w:szCs w:val="22"/>
+        </w:rPr>
+      </w:pPr>
+    </w:p>
+    <w:p>
+      <w:pPr>
+        <w:keepNext w:val="0"/>
+        <w:keepLines w:val="0"/>
+        <w:widowControl/>
+        <w:suppressLineNumbers w:val="0"/>
+        <w:pBdr>
+          <w:top w:val="none" w:color="auto" w:sz="0" w:space="0"/>
+          <w:left w:val="none" w:color="auto" w:sz="0" w:space="0"/>
+          <w:bottom w:val="none" w:color="auto" w:sz="0" w:space="0"/>
+          <w:right w:val="none" w:color="auto" w:sz="0" w:space="0"/>
+        </w:pBdr>
+        <w:shd w:val="clear" w:fill="F9F9F9"/>
+        <w:spacing w:before="0" w:beforeAutospacing="0" w:after="0" w:afterAutospacing="0"/>
+        <w:ind w:left="0" w:right="0" w:firstLine="0"/>
+        <w:jc w:val="left"/>
+        <w:rPr>
+          <w:rFonts w:hint="default" w:ascii="Arial" w:hAnsi="Arial" w:eastAsia="Arial" w:cs="Arial"/>
+          <w:i w:val="0"/>
+          <w:caps w:val="0"/>
+          <w:color w:val="000000"/>
+          <w:spacing w:val="0"/>
+          <w:sz w:val="22"/>
+          <w:szCs w:val="22"/>
+          <w:lang w:val="en-US"/>
+        </w:rPr>
+      </w:pPr>
+      <w:r>
+        <w:rPr>
+          <w:rFonts w:hint="default" w:ascii="Arial" w:hAnsi="Arial" w:eastAsia="Arial" w:cs="Arial"/>
+          <w:i w:val="0"/>
+          <w:caps w:val="0"/>
+          <w:color w:val="000000"/>
+          <w:spacing w:val="0"/>
+          <w:sz w:val="22"/>
+          <w:szCs w:val="22"/>
+          <w:lang w:val="en-US"/>
+        </w:rPr>
+        <w:t>ng generate directive highlight</w:t>
+      </w:r>
+    </w:p>
+    <w:p>
+      <w:pPr>
+        <w:keepNext w:val="0"/>
+        <w:keepLines w:val="0"/>
+        <w:widowControl/>
+        <w:suppressLineNumbers w:val="0"/>
+        <w:pBdr>
+          <w:top w:val="none" w:color="auto" w:sz="0" w:space="0"/>
+          <w:left w:val="none" w:color="auto" w:sz="0" w:space="0"/>
+          <w:bottom w:val="none" w:color="auto" w:sz="0" w:space="0"/>
+          <w:right w:val="none" w:color="auto" w:sz="0" w:space="0"/>
+        </w:pBdr>
+        <w:shd w:val="clear" w:fill="F9F9F9"/>
+        <w:spacing w:before="0" w:beforeAutospacing="0" w:after="0" w:afterAutospacing="0"/>
+        <w:ind w:left="0" w:right="0" w:firstLine="0"/>
+        <w:jc w:val="left"/>
+        <w:rPr>
+          <w:rFonts w:hint="default" w:ascii="Arial" w:hAnsi="Arial" w:eastAsia="Arial" w:cs="Arial"/>
+          <w:i w:val="0"/>
+          <w:caps w:val="0"/>
+          <w:color w:val="000000"/>
+          <w:spacing w:val="0"/>
+          <w:sz w:val="22"/>
+          <w:szCs w:val="22"/>
+          <w:lang w:val="en-US"/>
+        </w:rPr>
+      </w:pPr>
+    </w:p>
+    <w:p>
+      <w:pPr>
+        <w:keepNext w:val="0"/>
+        <w:keepLines w:val="0"/>
+        <w:widowControl/>
+        <w:suppressLineNumbers w:val="0"/>
+        <w:pBdr>
+          <w:top w:val="none" w:color="auto" w:sz="0" w:space="0"/>
+          <w:left w:val="none" w:color="auto" w:sz="0" w:space="0"/>
+          <w:bottom w:val="none" w:color="auto" w:sz="0" w:space="0"/>
+          <w:right w:val="none" w:color="auto" w:sz="0" w:space="0"/>
+        </w:pBdr>
+        <w:shd w:val="clear" w:fill="F9F9F9"/>
+        <w:spacing w:before="0" w:beforeAutospacing="0" w:after="0" w:afterAutospacing="0"/>
+        <w:ind w:left="0" w:right="0" w:firstLine="0"/>
+        <w:jc w:val="left"/>
+        <w:rPr>
+          <w:rFonts w:hint="default" w:ascii="Arial" w:hAnsi="Arial" w:eastAsia="Arial" w:cs="Arial"/>
+          <w:i w:val="0"/>
+          <w:caps w:val="0"/>
+          <w:color w:val="000000"/>
+          <w:spacing w:val="0"/>
+          <w:sz w:val="15"/>
+          <w:szCs w:val="15"/>
+          <w:lang w:val="en-US"/>
+        </w:rPr>
+      </w:pPr>
+      <w:r>
+        <w:rPr>
+          <w:rFonts w:hint="default" w:ascii="Arial" w:hAnsi="Arial" w:eastAsia="Arial" w:cs="Arial"/>
+          <w:i w:val="0"/>
+          <w:caps w:val="0"/>
+          <w:color w:val="000000"/>
+          <w:spacing w:val="0"/>
+          <w:sz w:val="22"/>
+          <w:szCs w:val="22"/>
+          <w:lang w:val="en-US"/>
+        </w:rPr>
+        <w:t>Through ElementRef we can directly access to the DOM element</w:t>
+      </w:r>
+    </w:p>
+    <w:p>
+      <w:pPr>
+        <w:keepNext w:val="0"/>
+        <w:keepLines w:val="0"/>
+        <w:widowControl/>
+        <w:numPr>
+          <w:numId w:val="0"/>
+        </w:numPr>
+        <w:suppressLineNumbers w:val="0"/>
+        <w:tabs>
+          <w:tab w:val="left" w:pos="720"/>
+        </w:tabs>
+        <w:spacing w:before="0" w:beforeAutospacing="1" w:after="0" w:afterAutospacing="1"/>
+        <w:rPr>
+          <w:rFonts w:hint="default" w:ascii="sans-serif" w:hAnsi="sans-serif" w:eastAsia="sans-serif"/>
+          <w:i w:val="0"/>
+          <w:caps w:val="0"/>
+          <w:color w:val="212121"/>
+          <w:spacing w:val="0"/>
+          <w:sz w:val="24"/>
+          <w:szCs w:val="24"/>
+          <w:shd w:val="clear" w:fill="FFFFFF"/>
+        </w:rPr>
+      </w:pPr>
+      <w:r>
+        <w:rPr>
+          <w:rFonts w:hint="default" w:ascii="sans-serif" w:hAnsi="sans-serif" w:eastAsia="sans-serif"/>
+          <w:i w:val="0"/>
+          <w:caps w:val="0"/>
+          <w:color w:val="212121"/>
+          <w:spacing w:val="0"/>
+          <w:sz w:val="24"/>
+          <w:szCs w:val="24"/>
+          <w:shd w:val="clear" w:fill="FFFFFF"/>
+        </w:rPr>
+        <w:fldChar w:fldCharType="begin"/>
+      </w:r>
+      <w:r>
+        <w:rPr>
+          <w:rFonts w:hint="default" w:ascii="sans-serif" w:hAnsi="sans-serif" w:eastAsia="sans-serif"/>
+          <w:i w:val="0"/>
+          <w:caps w:val="0"/>
+          <w:color w:val="212121"/>
+          <w:spacing w:val="0"/>
+          <w:sz w:val="24"/>
+          <w:szCs w:val="24"/>
+          <w:shd w:val="clear" w:fill="FFFFFF"/>
+        </w:rPr>
+        <w:instrText xml:space="preserve"> HYPERLINK "https://prnt.sc/s68u1m" </w:instrText>
+      </w:r>
+      <w:r>
+        <w:rPr>
+          <w:rFonts w:hint="default" w:ascii="sans-serif" w:hAnsi="sans-serif" w:eastAsia="sans-serif"/>
+          <w:i w:val="0"/>
+          <w:caps w:val="0"/>
+          <w:color w:val="212121"/>
+          <w:spacing w:val="0"/>
+          <w:sz w:val="24"/>
+          <w:szCs w:val="24"/>
+          <w:shd w:val="clear" w:fill="FFFFFF"/>
+        </w:rPr>
+        <w:fldChar w:fldCharType="separate"/>
+      </w:r>
+      <w:r>
+        <w:rPr>
+          <w:rStyle w:val="7"/>
+          <w:rFonts w:hint="default" w:ascii="sans-serif" w:hAnsi="sans-serif" w:eastAsia="sans-serif"/>
+          <w:i w:val="0"/>
+          <w:caps w:val="0"/>
+          <w:color w:val="212121"/>
+          <w:spacing w:val="0"/>
+          <w:sz w:val="24"/>
+          <w:szCs w:val="24"/>
+          <w:shd w:val="clear" w:fill="FFFFFF"/>
+        </w:rPr>
+        <w:t>https://prnt.sc/s68u1m</w:t>
+      </w:r>
+      <w:r>
+        <w:rPr>
+          <w:rFonts w:hint="default" w:ascii="sans-serif" w:hAnsi="sans-serif" w:eastAsia="sans-serif"/>
+          <w:i w:val="0"/>
+          <w:caps w:val="0"/>
+          <w:color w:val="212121"/>
+          <w:spacing w:val="0"/>
+          <w:sz w:val="24"/>
+          <w:szCs w:val="24"/>
+          <w:shd w:val="clear" w:fill="FFFFFF"/>
+        </w:rPr>
+        <w:fldChar w:fldCharType="end"/>
+      </w:r>
+    </w:p>
+    <w:p>
+      <w:pPr>
+        <w:keepNext w:val="0"/>
+        <w:keepLines w:val="0"/>
+        <w:widowControl/>
+        <w:numPr>
+          <w:numId w:val="0"/>
+        </w:numPr>
+        <w:suppressLineNumbers w:val="0"/>
+        <w:tabs>
+          <w:tab w:val="left" w:pos="720"/>
+        </w:tabs>
+        <w:spacing w:before="0" w:beforeAutospacing="1" w:after="0" w:afterAutospacing="1"/>
+        <w:rPr>
+          <w:rFonts w:hint="default" w:ascii="sans-serif" w:hAnsi="sans-serif" w:eastAsia="sans-serif"/>
+          <w:i w:val="0"/>
+          <w:caps w:val="0"/>
+          <w:color w:val="212121"/>
+          <w:spacing w:val="0"/>
+          <w:sz w:val="24"/>
+          <w:szCs w:val="24"/>
+          <w:shd w:val="clear" w:fill="FFFFFF"/>
+        </w:rPr>
+      </w:pPr>
+    </w:p>
+    <w:p>
+      <w:pPr>
+        <w:keepNext w:val="0"/>
+        <w:keepLines w:val="0"/>
+        <w:widowControl/>
+        <w:numPr>
+          <w:numId w:val="0"/>
+        </w:numPr>
+        <w:suppressLineNumbers w:val="0"/>
+        <w:tabs>
+          <w:tab w:val="left" w:pos="720"/>
+        </w:tabs>
+        <w:spacing w:before="0" w:beforeAutospacing="1" w:after="0" w:afterAutospacing="1"/>
+        <w:rPr>
+          <w:rFonts w:hint="default" w:ascii="sans-serif" w:hAnsi="sans-serif" w:eastAsia="sans-serif"/>
+          <w:i w:val="0"/>
+          <w:caps w:val="0"/>
+          <w:color w:val="212121"/>
+          <w:spacing w:val="0"/>
+          <w:sz w:val="24"/>
+          <w:szCs w:val="24"/>
+          <w:shd w:val="clear" w:fill="FFFFFF"/>
+        </w:rPr>
+      </w:pPr>
+      <w:bookmarkStart w:id="0" w:name="_GoBack"/>
+      <w:bookmarkEnd w:id="0"/>
+    </w:p>
+    <w:p>
+      <w:pPr>
+        <w:keepNext w:val="0"/>
+        <w:keepLines w:val="0"/>
+        <w:widowControl/>
+        <w:numPr>
+          <w:numId w:val="0"/>
+        </w:numPr>
+        <w:suppressLineNumbers w:val="0"/>
+        <w:tabs>
+          <w:tab w:val="left" w:pos="720"/>
+        </w:tabs>
+        <w:spacing w:before="0" w:beforeAutospacing="1" w:after="0" w:afterAutospacing="1"/>
+        <w:rPr>
+          <w:rFonts w:hint="default" w:ascii="sans-serif" w:hAnsi="sans-serif" w:eastAsia="sans-serif"/>
+          <w:i w:val="0"/>
+          <w:caps w:val="0"/>
+          <w:color w:val="212121"/>
+          <w:spacing w:val="0"/>
+          <w:sz w:val="24"/>
+          <w:szCs w:val="24"/>
+          <w:shd w:val="clear" w:fill="FFFFFF"/>
+        </w:rPr>
+      </w:pPr>
+    </w:p>
+    <w:p>
+      <w:pPr>
+        <w:keepNext w:val="0"/>
+        <w:keepLines w:val="0"/>
+        <w:widowControl/>
+        <w:numPr>
+          <w:numId w:val="0"/>
+        </w:numPr>
+        <w:suppressLineNumbers w:val="0"/>
+        <w:tabs>
+          <w:tab w:val="left" w:pos="720"/>
+        </w:tabs>
+        <w:spacing w:before="0" w:beforeAutospacing="1" w:after="0" w:afterAutospacing="1"/>
+        <w:rPr>
+          <w:rFonts w:hint="default" w:ascii="sans-serif" w:hAnsi="sans-serif" w:eastAsia="sans-serif"/>
+          <w:i w:val="0"/>
+          <w:caps w:val="0"/>
+          <w:color w:val="212121"/>
+          <w:spacing w:val="0"/>
+          <w:sz w:val="24"/>
+          <w:szCs w:val="24"/>
+          <w:shd w:val="clear" w:fill="FFFFFF"/>
+        </w:rPr>
+      </w:pPr>
     </w:p>
     <w:p/>
     <w:p/>
@@ -7873,7 +9121,7 @@
     <w:lsdException w:qFormat="1" w:unhideWhenUsed="0" w:uiPriority="0" w:semiHidden="0" w:name="HTML Code"/>
     <w:lsdException w:unhideWhenUsed="0" w:uiPriority="0" w:semiHidden="0" w:name="HTML Definition"/>
     <w:lsdException w:unhideWhenUsed="0" w:uiPriority="0" w:semiHidden="0" w:name="HTML Keyboard"/>
-    <w:lsdException w:unhideWhenUsed="0" w:uiPriority="0" w:semiHidden="0" w:name="HTML Preformatted"/>
+    <w:lsdException w:qFormat="1" w:unhideWhenUsed="0" w:uiPriority="0" w:semiHidden="0" w:name="HTML Preformatted"/>
     <w:lsdException w:unhideWhenUsed="0" w:uiPriority="0" w:semiHidden="0" w:name="HTML Sample"/>
     <w:lsdException w:unhideWhenUsed="0" w:uiPriority="0" w:semiHidden="0" w:name="HTML Typewriter"/>
     <w:lsdException w:unhideWhenUsed="0" w:uiPriority="0" w:semiHidden="0" w:name="HTML Variable"/>
@@ -8072,6 +9320,7 @@
   </w:style>
   <w:style w:type="paragraph" w:styleId="3">
     <w:name w:val="HTML Preformatted"/>
+    <w:qFormat/>
     <w:uiPriority w:val="0"/>
     <w:pPr>
       <w:tabs>

</xml_diff>